<commit_message>
SRA_v1 - 0.9 Update
SRA_v1 - 0.9 Update
</commit_message>
<xml_diff>
--- a/version 1/SRA_Autonomous_Object_Tracking_Robot_v1.docx
+++ b/version 1/SRA_Autonomous_Object_Tracking_Robot_v1.docx
@@ -764,7 +764,19 @@
         <w:ind w:left="2400" w:firstLine="800"/>
       </w:pPr>
       <w:r>
-        <w:t xml:space="preserve">3.1.2.4.4 State Transition Diagram Controller 2.1.2 </w:t>
+        <w:t>3.1.2.</w:t>
+      </w:r>
+      <w:r>
+        <w:t>4</w:t>
+      </w:r>
+      <w:r>
+        <w:t>.</w:t>
+      </w:r>
+      <w:r>
+        <w:t>4</w:t>
+      </w:r>
+      <w:r>
+        <w:t xml:space="preserve"> State Transition Diagram Controller </w:t>
       </w:r>
     </w:p>
     <w:p>
@@ -772,285 +784,42 @@
         <w:ind w:left="2400"/>
       </w:pPr>
       <w:r>
-        <w:t>3.1.2.5 DFD level 4</w:t>
-      </w:r>
-    </w:p>
-    <w:p>
-      <w:pPr>
-        <w:ind w:left="2400" w:firstLine="800"/>
-      </w:pPr>
-      <w:r>
-        <w:t xml:space="preserve">3.1.2.5.1 DFD </w:t>
-      </w:r>
-    </w:p>
-    <w:p>
-      <w:pPr>
-        <w:ind w:left="2400" w:firstLine="800"/>
-      </w:pPr>
-      <w:r>
-        <w:t xml:space="preserve">3.1.2.5.2 Process Specification </w:t>
-      </w:r>
-    </w:p>
-    <w:p>
-      <w:pPr>
-        <w:ind w:left="2400" w:firstLine="800"/>
-      </w:pPr>
-      <w:r>
-        <w:t xml:space="preserve">3.1.2.5.3 State Transition Diagram Controller 2.1.1.1 </w:t>
+        <w:t>3.1.2.</w:t>
+      </w:r>
+      <w:r>
+        <w:t>5</w:t>
+      </w:r>
+      <w:r>
+        <w:t xml:space="preserve"> Overall DFD</w:t>
       </w:r>
     </w:p>
     <w:p>
       <w:pPr>
         <w:ind w:left="2400"/>
       </w:pPr>
-      <w:r>
-        <w:t>3.1.2.6 Overall DFD</w:t>
-      </w:r>
-    </w:p>
-    <w:p>
-      <w:pPr>
-        <w:ind w:firstLine="800"/>
-      </w:pPr>
-      <w:r>
-        <w:t xml:space="preserve">3.2 Fundamental Management System Ver. 3.0 4 Team 1 </w:t>
-      </w:r>
-    </w:p>
-    <w:p>
-      <w:pPr>
-        <w:ind w:left="800" w:firstLine="800"/>
-      </w:pPr>
-      <w:r>
-        <w:lastRenderedPageBreak/>
-        <w:t xml:space="preserve">3.2.1 System Context Diagram </w:t>
-      </w:r>
-    </w:p>
-    <w:p>
-      <w:pPr>
-        <w:ind w:left="1600" w:firstLine="800"/>
-      </w:pPr>
-      <w:r>
-        <w:t xml:space="preserve">3.2.1.1 Basic System Context Diagram </w:t>
-      </w:r>
-    </w:p>
-    <w:p>
-      <w:pPr>
-        <w:ind w:left="1600" w:firstLine="800"/>
-      </w:pPr>
-      <w:r>
-        <w:t xml:space="preserve">3.2.1.2 Event List </w:t>
-      </w:r>
-    </w:p>
-    <w:p>
-      <w:pPr>
-        <w:ind w:left="1600" w:firstLine="800"/>
-      </w:pPr>
-      <w:r>
-        <w:t xml:space="preserve">3.2.1.3 The System Context Diagram </w:t>
-      </w:r>
-    </w:p>
-    <w:p>
-      <w:pPr>
-        <w:ind w:left="1600"/>
-      </w:pPr>
-      <w:r>
-        <w:t xml:space="preserve">3.2.2 Data Flow Diagram </w:t>
-      </w:r>
-    </w:p>
-    <w:p>
-      <w:pPr>
-        <w:ind w:left="1600" w:firstLine="800"/>
-      </w:pPr>
-      <w:r>
-        <w:t xml:space="preserve">3.2.2.1 DFD level 0 </w:t>
-      </w:r>
-    </w:p>
-    <w:p>
-      <w:pPr>
-        <w:ind w:left="2400" w:firstLine="800"/>
-      </w:pPr>
-      <w:r>
-        <w:t xml:space="preserve">3.2.2.1.1 DFD </w:t>
-      </w:r>
-    </w:p>
-    <w:p>
-      <w:pPr>
-        <w:ind w:left="2400" w:firstLine="800"/>
-      </w:pPr>
-      <w:r>
-        <w:t xml:space="preserve">3.2.2.1.2 Process Specification </w:t>
-      </w:r>
-    </w:p>
-    <w:p>
-      <w:pPr>
-        <w:ind w:left="2400" w:firstLine="800"/>
-      </w:pPr>
-      <w:r>
-        <w:t xml:space="preserve">3.2.2.1.3 Data Dictionary </w:t>
-      </w:r>
     </w:p>
     <w:p>
       <w:pPr>
         <w:ind w:left="2400"/>
       </w:pPr>
-      <w:r>
-        <w:t xml:space="preserve">3.2.2.2 DFD level 1 </w:t>
-      </w:r>
-    </w:p>
-    <w:p>
-      <w:pPr>
-        <w:ind w:left="2400" w:firstLine="800"/>
-      </w:pPr>
-      <w:r>
-        <w:t xml:space="preserve">3.2.2.2.1 DFD </w:t>
-      </w:r>
-    </w:p>
-    <w:p>
-      <w:pPr>
-        <w:ind w:left="2400" w:firstLine="800"/>
-      </w:pPr>
-      <w:r>
-        <w:t xml:space="preserve">3.2.2.2.2 Process Specification </w:t>
-      </w:r>
-    </w:p>
-    <w:p>
-      <w:pPr>
-        <w:ind w:left="2400" w:firstLine="800"/>
-      </w:pPr>
-      <w:r>
-        <w:t xml:space="preserve">3.2.2.2.3 Data Dictionary </w:t>
-      </w:r>
     </w:p>
     <w:p>
       <w:pPr>
         <w:ind w:left="2400"/>
       </w:pPr>
-      <w:r>
-        <w:t xml:space="preserve">3.2.2.3 DFD level 2 </w:t>
-      </w:r>
-    </w:p>
-    <w:p>
-      <w:pPr>
-        <w:ind w:left="2400" w:firstLine="800"/>
-      </w:pPr>
-      <w:r>
-        <w:t xml:space="preserve">3.2.2.3.1 DFD </w:t>
-      </w:r>
-    </w:p>
-    <w:p>
-      <w:pPr>
-        <w:ind w:left="2400" w:firstLine="800"/>
-      </w:pPr>
-      <w:r>
-        <w:t xml:space="preserve">3.2.2.3.2 Process Specification </w:t>
-      </w:r>
-    </w:p>
-    <w:p>
-      <w:pPr>
-        <w:ind w:left="2400" w:firstLine="800"/>
-      </w:pPr>
-      <w:r>
-        <w:t xml:space="preserve">3.2.2.3.3 Data Dictionary </w:t>
-      </w:r>
-    </w:p>
-    <w:p>
-      <w:pPr>
-        <w:ind w:left="1600" w:firstLine="800"/>
-      </w:pPr>
-      <w:r>
-        <w:rPr>
-          <w:rFonts w:hint="eastAsia"/>
-        </w:rPr>
-        <w:t>3</w:t>
-      </w:r>
-      <w:r>
-        <w:t>.2.2.4 DFD level 3</w:t>
-      </w:r>
-    </w:p>
-    <w:p>
-      <w:pPr>
-        <w:ind w:left="1600" w:firstLine="800"/>
-      </w:pPr>
-      <w:r>
-        <w:tab/>
-        <w:t>3.2.2.4.1 DFD</w:t>
-      </w:r>
-    </w:p>
-    <w:p>
-      <w:pPr>
-        <w:ind w:left="1600" w:firstLine="800"/>
-      </w:pPr>
-      <w:r>
-        <w:tab/>
-        <w:t>3.2.2.4.2 Process Specification</w:t>
-      </w:r>
-    </w:p>
-    <w:p>
-      <w:pPr>
-        <w:ind w:left="1600" w:firstLine="800"/>
-      </w:pPr>
-      <w:r>
-        <w:tab/>
-        <w:t>3.2.2.4.3 Data Dictionary</w:t>
-      </w:r>
-    </w:p>
-    <w:p>
-      <w:pPr>
-        <w:ind w:left="1600" w:firstLine="800"/>
-      </w:pPr>
-      <w:r>
-        <w:rPr>
-          <w:rFonts w:hint="eastAsia"/>
-        </w:rPr>
-        <w:t>3</w:t>
-      </w:r>
-      <w:r>
-        <w:t>.2.2.5 DFD level 4</w:t>
-      </w:r>
-    </w:p>
-    <w:p>
-      <w:pPr>
-        <w:ind w:left="1600" w:firstLine="800"/>
-      </w:pPr>
-      <w:r>
-        <w:tab/>
-        <w:t>3.2.2.5.1 DFD</w:t>
-      </w:r>
-    </w:p>
-    <w:p>
-      <w:pPr>
-        <w:ind w:left="1600" w:firstLine="800"/>
-      </w:pPr>
-      <w:r>
-        <w:tab/>
-        <w:t>3.2.2.5.2 Process Specification</w:t>
-      </w:r>
-    </w:p>
-    <w:p>
-      <w:pPr>
-        <w:ind w:left="1600" w:firstLine="800"/>
-      </w:pPr>
-      <w:r>
-        <w:lastRenderedPageBreak/>
-        <w:tab/>
-        <w:t>3.2.2.5.3 Data Dictionary</w:t>
-      </w:r>
-    </w:p>
-    <w:p>
-      <w:pPr>
-        <w:ind w:left="1600" w:firstLine="800"/>
-      </w:pPr>
-      <w:r>
-        <w:tab/>
-        <w:t>3.2.2.5.4 State Transition Diagram</w:t>
-      </w:r>
-    </w:p>
-    <w:p>
-      <w:pPr>
-        <w:ind w:left="1600" w:firstLine="800"/>
-      </w:pPr>
-      <w:r>
-        <w:t>3.2.2.4 Overall DFD</w:t>
-      </w:r>
+    </w:p>
+    <w:p>
+      <w:pPr>
+        <w:ind w:left="2400"/>
+      </w:pPr>
+    </w:p>
+    <w:p>
+      <w:pPr>
+        <w:ind w:left="2400"/>
+        <w:rPr>
+          <w:rFonts w:hint="eastAsia"/>
+        </w:rPr>
+      </w:pPr>
     </w:p>
     <w:p>
       <w:pPr>
@@ -1062,6 +831,7 @@
         <w:ind w:leftChars="0"/>
       </w:pPr>
       <w:r>
+        <w:lastRenderedPageBreak/>
         <w:t>Introduction</w:t>
       </w:r>
     </w:p>
@@ -1476,7 +1246,6 @@
         <w:ind w:leftChars="600" w:left="1200"/>
       </w:pPr>
       <w:r>
-        <w:lastRenderedPageBreak/>
         <w:t>https://www.tech.dmu.ac.uk/~mgongora/Resources/L298N.pdf</w:t>
       </w:r>
     </w:p>
@@ -1512,6 +1281,7 @@
         <w:ind w:leftChars="600" w:left="1200"/>
       </w:pPr>
       <w:r>
+        <w:lastRenderedPageBreak/>
         <w:t xml:space="preserve">[6] TCRT5000 Line Tracking Sensor Datasheet: </w:t>
       </w:r>
     </w:p>
@@ -1900,7 +1670,6 @@
         <w:rPr>
           <w:rFonts w:hint="eastAsia"/>
         </w:rPr>
-        <w:lastRenderedPageBreak/>
         <w:t>U</w:t>
       </w:r>
       <w:r>
@@ -1928,6 +1697,7 @@
         <w:ind w:firstLine="360"/>
       </w:pPr>
       <w:r>
+        <w:lastRenderedPageBreak/>
         <w:t>Arduino System</w:t>
       </w:r>
       <w:r>
@@ -3030,6 +2800,9 @@
         <w:ind w:left="1600"/>
       </w:pPr>
       <w:r>
+        <w:rPr>
+          <w:noProof/>
+        </w:rPr>
         <w:drawing>
           <wp:inline distT="0" distB="0" distL="0" distR="0" wp14:anchorId="56FE49F5" wp14:editId="74681ED5">
             <wp:extent cx="4420217" cy="1790950"/>
@@ -3070,17 +2843,11 @@
     <w:p>
       <w:pPr>
         <w:ind w:left="1600"/>
-        <w:rPr>
-          <w:rFonts w:hint="eastAsia"/>
-        </w:rPr>
       </w:pPr>
     </w:p>
     <w:p>
       <w:pPr>
         <w:ind w:left="1600"/>
-        <w:rPr>
-          <w:rFonts w:hint="eastAsia"/>
-        </w:rPr>
       </w:pPr>
     </w:p>
     <w:p>
@@ -3134,6 +2901,9 @@
         <w:ind w:left="2000"/>
       </w:pPr>
       <w:r>
+        <w:rPr>
+          <w:noProof/>
+        </w:rPr>
         <w:drawing>
           <wp:inline distT="0" distB="0" distL="0" distR="0" wp14:anchorId="6A53A651" wp14:editId="26206E1C">
             <wp:extent cx="4420217" cy="1790950"/>
@@ -3424,13 +3194,7 @@
         </w:tc>
       </w:tr>
     </w:tbl>
-    <w:p>
-      <w:pPr>
-        <w:rPr>
-          <w:rFonts w:hint="eastAsia"/>
-        </w:rPr>
-      </w:pPr>
-    </w:p>
+    <w:p/>
     <w:p>
       <w:pPr>
         <w:pStyle w:val="a9"/>
@@ -3781,28 +3545,28 @@
           <w:numId w:val="7"/>
         </w:numPr>
         <w:ind w:leftChars="0"/>
-        <w:rPr>
-          <w:rFonts w:hint="eastAsia"/>
-        </w:rPr>
-      </w:pPr>
-      <w:r>
+      </w:pPr>
+      <w:r>
+        <w:rPr>
+          <w:noProof/>
+        </w:rPr>
         <w:drawing>
-          <wp:anchor distT="0" distB="0" distL="114300" distR="114300" simplePos="0" relativeHeight="251658240" behindDoc="1" locked="0" layoutInCell="1" allowOverlap="1" wp14:anchorId="4B5B48AC" wp14:editId="4253D992">
+          <wp:anchor distT="0" distB="0" distL="114300" distR="114300" simplePos="0" relativeHeight="251658240" behindDoc="1" locked="0" layoutInCell="1" allowOverlap="1" wp14:anchorId="4B5B48AC" wp14:editId="358E3341">
             <wp:simplePos x="0" y="0"/>
             <wp:positionH relativeFrom="margin">
-              <wp:align>right</wp:align>
+              <wp:posOffset>29845</wp:posOffset>
             </wp:positionH>
             <wp:positionV relativeFrom="paragraph">
               <wp:posOffset>411480</wp:posOffset>
             </wp:positionV>
-            <wp:extent cx="5731510" cy="1562100"/>
-            <wp:effectExtent l="0" t="0" r="2540" b="0"/>
+            <wp:extent cx="5671185" cy="1562100"/>
+            <wp:effectExtent l="0" t="0" r="5715" b="0"/>
             <wp:wrapTight wrapText="bothSides">
               <wp:wrapPolygon edited="0">
                 <wp:start x="0" y="0"/>
                 <wp:lineTo x="0" y="21337"/>
-                <wp:lineTo x="21538" y="21337"/>
-                <wp:lineTo x="21538" y="0"/>
+                <wp:lineTo x="21549" y="21337"/>
+                <wp:lineTo x="21549" y="0"/>
                 <wp:lineTo x="0" y="0"/>
               </wp:wrapPolygon>
             </wp:wrapTight>
@@ -3814,7 +3578,7 @@
               <a:graphicData uri="http://schemas.openxmlformats.org/drawingml/2006/picture">
                 <pic:pic xmlns:pic="http://schemas.openxmlformats.org/drawingml/2006/picture">
                   <pic:nvPicPr>
-                    <pic:cNvPr id="1" name=""/>
+                    <pic:cNvPr id="17" name="그림 17"/>
                     <pic:cNvPicPr/>
                   </pic:nvPicPr>
                   <pic:blipFill>
@@ -3832,7 +3596,7 @@
                   <pic:spPr>
                     <a:xfrm>
                       <a:off x="0" y="0"/>
-                      <a:ext cx="5731510" cy="1562100"/>
+                      <a:ext cx="5671185" cy="1562100"/>
                     </a:xfrm>
                     <a:prstGeom prst="rect">
                       <a:avLst/>
@@ -3890,11 +3654,6 @@
             <w:tcW w:w="2106" w:type="dxa"/>
           </w:tcPr>
           <w:p>
-            <w:pPr>
-              <w:rPr>
-                <w:rFonts w:hint="eastAsia"/>
-              </w:rPr>
-            </w:pPr>
             <w:r>
               <w:rPr>
                 <w:rFonts w:hint="eastAsia"/>
@@ -3911,11 +3670,6 @@
             <w:tcW w:w="4910" w:type="dxa"/>
           </w:tcPr>
           <w:p>
-            <w:pPr>
-              <w:rPr>
-                <w:rFonts w:hint="eastAsia"/>
-              </w:rPr>
-            </w:pPr>
             <w:r>
               <w:rPr>
                 <w:rFonts w:hint="eastAsia"/>
@@ -3931,11 +3685,6 @@
             <w:tcW w:w="2106" w:type="dxa"/>
           </w:tcPr>
           <w:p>
-            <w:pPr>
-              <w:rPr>
-                <w:rFonts w:hint="eastAsia"/>
-              </w:rPr>
-            </w:pPr>
             <w:r>
               <w:rPr>
                 <w:rFonts w:hint="eastAsia"/>
@@ -3952,11 +3701,6 @@
             <w:tcW w:w="4910" w:type="dxa"/>
           </w:tcPr>
           <w:p>
-            <w:pPr>
-              <w:rPr>
-                <w:rFonts w:hint="eastAsia"/>
-              </w:rPr>
-            </w:pPr>
             <w:r>
               <w:rPr>
                 <w:rFonts w:hint="eastAsia"/>
@@ -3975,11 +3719,6 @@
             <w:tcW w:w="2106" w:type="dxa"/>
           </w:tcPr>
           <w:p>
-            <w:pPr>
-              <w:rPr>
-                <w:rFonts w:hint="eastAsia"/>
-              </w:rPr>
-            </w:pPr>
             <w:r>
               <w:rPr>
                 <w:rFonts w:hint="eastAsia"/>
@@ -3996,11 +3735,6 @@
             <w:tcW w:w="4910" w:type="dxa"/>
           </w:tcPr>
           <w:p>
-            <w:pPr>
-              <w:rPr>
-                <w:rFonts w:hint="eastAsia"/>
-              </w:rPr>
-            </w:pPr>
             <w:r>
               <w:rPr>
                 <w:rFonts w:hint="eastAsia"/>
@@ -4019,11 +3753,6 @@
             <w:tcW w:w="2106" w:type="dxa"/>
           </w:tcPr>
           <w:p>
-            <w:pPr>
-              <w:rPr>
-                <w:rFonts w:hint="eastAsia"/>
-              </w:rPr>
-            </w:pPr>
             <w:r>
               <w:rPr>
                 <w:rFonts w:hint="eastAsia"/>
@@ -4040,11 +3769,6 @@
             <w:tcW w:w="4910" w:type="dxa"/>
           </w:tcPr>
           <w:p>
-            <w:pPr>
-              <w:rPr>
-                <w:rFonts w:hint="eastAsia"/>
-              </w:rPr>
-            </w:pPr>
             <w:r>
               <w:rPr>
                 <w:rFonts w:hint="eastAsia"/>
@@ -4063,11 +3787,6 @@
             <w:tcW w:w="2106" w:type="dxa"/>
           </w:tcPr>
           <w:p>
-            <w:pPr>
-              <w:rPr>
-                <w:rFonts w:hint="eastAsia"/>
-              </w:rPr>
-            </w:pPr>
             <w:r>
               <w:rPr>
                 <w:rFonts w:hint="eastAsia"/>
@@ -4129,11 +3848,6 @@
             </w:r>
           </w:p>
           <w:p>
-            <w:pPr>
-              <w:rPr>
-                <w:rFonts w:hint="eastAsia"/>
-              </w:rPr>
-            </w:pPr>
             <w:r>
               <w:rPr>
                 <w:rFonts w:hint="eastAsia"/>
@@ -4198,11 +3912,6 @@
             <w:tcW w:w="2106" w:type="dxa"/>
           </w:tcPr>
           <w:p>
-            <w:pPr>
-              <w:rPr>
-                <w:rFonts w:hint="eastAsia"/>
-              </w:rPr>
-            </w:pPr>
             <w:r>
               <w:rPr>
                 <w:rFonts w:hint="eastAsia"/>
@@ -4219,16 +3928,11 @@
             <w:tcW w:w="4910" w:type="dxa"/>
           </w:tcPr>
           <w:p>
-            <w:pPr>
-              <w:rPr>
-                <w:rFonts w:hint="eastAsia"/>
-              </w:rPr>
-            </w:pPr>
-            <w:r>
-              <w:rPr>
-                <w:rFonts w:hint="eastAsia"/>
-              </w:rPr>
-              <w:t>1</w:t>
+            <w:r>
+              <w:rPr>
+                <w:rFonts w:hint="eastAsia"/>
+              </w:rPr>
+              <w:t>2</w:t>
             </w:r>
           </w:p>
         </w:tc>
@@ -4239,11 +3943,6 @@
             <w:tcW w:w="2106" w:type="dxa"/>
           </w:tcPr>
           <w:p>
-            <w:pPr>
-              <w:rPr>
-                <w:rFonts w:hint="eastAsia"/>
-              </w:rPr>
-            </w:pPr>
             <w:r>
               <w:rPr>
                 <w:rFonts w:hint="eastAsia"/>
@@ -4260,11 +3959,6 @@
             <w:tcW w:w="4910" w:type="dxa"/>
           </w:tcPr>
           <w:p>
-            <w:pPr>
-              <w:rPr>
-                <w:rFonts w:hint="eastAsia"/>
-              </w:rPr>
-            </w:pPr>
             <w:r>
               <w:rPr>
                 <w:rFonts w:hint="eastAsia"/>
@@ -4283,11 +3977,6 @@
             <w:tcW w:w="2106" w:type="dxa"/>
           </w:tcPr>
           <w:p>
-            <w:pPr>
-              <w:rPr>
-                <w:rFonts w:hint="eastAsia"/>
-              </w:rPr>
-            </w:pPr>
             <w:r>
               <w:rPr>
                 <w:rFonts w:hint="eastAsia"/>
@@ -4304,11 +3993,6 @@
             <w:tcW w:w="4910" w:type="dxa"/>
           </w:tcPr>
           <w:p>
-            <w:pPr>
-              <w:rPr>
-                <w:rFonts w:hint="eastAsia"/>
-              </w:rPr>
-            </w:pPr>
             <w:r>
               <w:rPr>
                 <w:rFonts w:hint="eastAsia"/>
@@ -4327,11 +4011,6 @@
             <w:tcW w:w="2106" w:type="dxa"/>
           </w:tcPr>
           <w:p>
-            <w:pPr>
-              <w:rPr>
-                <w:rFonts w:hint="eastAsia"/>
-              </w:rPr>
-            </w:pPr>
             <w:r>
               <w:rPr>
                 <w:rFonts w:hint="eastAsia"/>
@@ -4348,11 +4027,6 @@
             <w:tcW w:w="4910" w:type="dxa"/>
           </w:tcPr>
           <w:p>
-            <w:pPr>
-              <w:rPr>
-                <w:rFonts w:hint="eastAsia"/>
-              </w:rPr>
-            </w:pPr>
             <w:r>
               <w:t>Motor Data</w:t>
             </w:r>
@@ -4365,11 +4039,6 @@
             <w:tcW w:w="2106" w:type="dxa"/>
           </w:tcPr>
           <w:p>
-            <w:pPr>
-              <w:rPr>
-                <w:rFonts w:hint="eastAsia"/>
-              </w:rPr>
-            </w:pPr>
             <w:r>
               <w:rPr>
                 <w:rFonts w:hint="eastAsia"/>
@@ -4421,11 +4090,6 @@
             </w:r>
           </w:p>
           <w:p>
-            <w:pPr>
-              <w:rPr>
-                <w:rFonts w:hint="eastAsia"/>
-              </w:rPr>
-            </w:pPr>
             <w:r>
               <w:rPr>
                 <w:rFonts w:hint="eastAsia"/>
@@ -4452,13 +4116,7 @@
         </w:tc>
       </w:tr>
     </w:tbl>
-    <w:p>
-      <w:pPr>
-        <w:rPr>
-          <w:rFonts w:hint="eastAsia"/>
-        </w:rPr>
-      </w:pPr>
-    </w:p>
+    <w:p/>
     <w:p>
       <w:pPr>
         <w:pStyle w:val="a9"/>
@@ -4600,13 +4258,7 @@
               <w:t>색체 코드 정보</w:t>
             </w:r>
           </w:p>
-          <w:p>
-            <w:pPr>
-              <w:rPr>
-                <w:rFonts w:hint="eastAsia"/>
-              </w:rPr>
-            </w:pPr>
-          </w:p>
+          <w:p/>
         </w:tc>
         <w:tc>
           <w:tcPr>
@@ -4635,13 +4287,7 @@
             <w:tcW w:w="1964" w:type="dxa"/>
             <w:vMerge/>
           </w:tcPr>
-          <w:p>
-            <w:pPr>
-              <w:rPr>
-                <w:rFonts w:hint="eastAsia"/>
-              </w:rPr>
-            </w:pPr>
-          </w:p>
+          <w:p/>
         </w:tc>
         <w:tc>
           <w:tcPr>
@@ -4728,67 +4374,35 @@
               <w:t>h</w:t>
             </w:r>
             <w:r>
-              <w:t>eight</w:t>
-            </w:r>
-            <w:r>
-              <w:t xml:space="preserve">(uint16) : </w:t>
-            </w:r>
-            <w:r>
-              <w:rPr>
-                <w:rFonts w:hint="eastAsia"/>
-              </w:rPr>
-              <w:t xml:space="preserve">카메라 모듈이 인식한 물체의 </w:t>
-            </w:r>
-            <w:r>
-              <w:rPr>
-                <w:rFonts w:hint="eastAsia"/>
-              </w:rPr>
-              <w:t>높이</w:t>
-            </w:r>
-          </w:p>
-          <w:p>
-            <w:r>
-              <w:t>angle</w:t>
-            </w:r>
-            <w:r>
-              <w:t xml:space="preserve">(uint16) : </w:t>
-            </w:r>
-            <w:r>
-              <w:rPr>
-                <w:rFonts w:hint="eastAsia"/>
-              </w:rPr>
-              <w:t>카메라 모듈이 인식한 물체</w:t>
-            </w:r>
-            <w:r>
-              <w:rPr>
-                <w:rFonts w:hint="eastAsia"/>
-              </w:rPr>
-              <w:t>와의 각도</w:t>
-            </w:r>
-          </w:p>
-          <w:p>
-            <w:pPr>
-              <w:rPr>
-                <w:rFonts w:hint="eastAsia"/>
-              </w:rPr>
-            </w:pPr>
-            <w:r>
-              <w:t>signature</w:t>
-            </w:r>
-            <w:r>
-              <w:t xml:space="preserve">(uint16) : </w:t>
-            </w:r>
-            <w:r>
-              <w:rPr>
-                <w:rFonts w:hint="eastAsia"/>
-              </w:rPr>
-              <w:t xml:space="preserve">카메라 모듈이 인식한 물체의 </w:t>
-            </w:r>
-            <w:r>
-              <w:rPr>
-                <w:rFonts w:hint="eastAsia"/>
-              </w:rPr>
-              <w:t xml:space="preserve">색체 </w:t>
+              <w:t xml:space="preserve">eight(uint16) : </w:t>
+            </w:r>
+            <w:r>
+              <w:rPr>
+                <w:rFonts w:hint="eastAsia"/>
+              </w:rPr>
+              <w:t>카메라 모듈이 인식한 물체의 높이</w:t>
+            </w:r>
+          </w:p>
+          <w:p>
+            <w:r>
+              <w:t xml:space="preserve">angle(uint16) : </w:t>
+            </w:r>
+            <w:r>
+              <w:rPr>
+                <w:rFonts w:hint="eastAsia"/>
+              </w:rPr>
+              <w:t>카메라 모듈이 인식한 물체와의 각도</w:t>
+            </w:r>
+          </w:p>
+          <w:p>
+            <w:r>
+              <w:t xml:space="preserve">signature(uint16) : </w:t>
+            </w:r>
+            <w:r>
+              <w:rPr>
+                <w:rFonts w:hint="eastAsia"/>
+              </w:rPr>
+              <w:t xml:space="preserve">카메라 모듈이 인식한 물체의 색체 </w:t>
             </w:r>
             <w:proofErr w:type="spellStart"/>
             <w:r>
@@ -5056,13 +4670,7 @@
               <w:t>우선순위가 가장 높게 매겨진 기능이 연산한 데이터 쌍</w:t>
             </w:r>
           </w:p>
-          <w:p>
-            <w:pPr>
-              <w:rPr>
-                <w:rFonts w:hint="eastAsia"/>
-              </w:rPr>
-            </w:pPr>
-          </w:p>
+          <w:p/>
         </w:tc>
         <w:tc>
           <w:tcPr>
@@ -5085,13 +4693,7 @@
             <w:tcW w:w="1964" w:type="dxa"/>
             <w:vMerge/>
           </w:tcPr>
-          <w:p>
-            <w:pPr>
-              <w:rPr>
-                <w:rFonts w:hint="eastAsia"/>
-              </w:rPr>
-            </w:pPr>
-          </w:p>
+          <w:p/>
         </w:tc>
         <w:tc>
           <w:tcPr>
@@ -5162,11 +4764,6 @@
             </w:r>
           </w:p>
           <w:p>
-            <w:pPr>
-              <w:rPr>
-                <w:rFonts w:hint="eastAsia"/>
-              </w:rPr>
-            </w:pPr>
             <w:r>
               <w:rPr>
                 <w:rFonts w:hint="eastAsia"/>
@@ -5214,9 +4811,6 @@
       <w:pPr>
         <w:pStyle w:val="a9"/>
         <w:ind w:leftChars="0" w:left="3080"/>
-        <w:rPr>
-          <w:rFonts w:hint="eastAsia"/>
-        </w:rPr>
       </w:pPr>
     </w:p>
     <w:p>
@@ -5242,23 +4836,26 @@
         <w:ind w:leftChars="0"/>
       </w:pPr>
       <w:r>
+        <w:rPr>
+          <w:noProof/>
+        </w:rPr>
         <w:drawing>
-          <wp:anchor distT="0" distB="0" distL="114300" distR="114300" simplePos="0" relativeHeight="251659264" behindDoc="1" locked="0" layoutInCell="1" allowOverlap="1" wp14:anchorId="5EAF4727" wp14:editId="1EF77685">
+          <wp:anchor distT="0" distB="0" distL="114300" distR="114300" simplePos="0" relativeHeight="251659264" behindDoc="1" locked="0" layoutInCell="1" allowOverlap="1" wp14:anchorId="5EAF4727" wp14:editId="7A8D4C40">
             <wp:simplePos x="0" y="0"/>
             <wp:positionH relativeFrom="margin">
-              <wp:align>right</wp:align>
+              <wp:posOffset>1200150</wp:posOffset>
             </wp:positionH>
             <wp:positionV relativeFrom="paragraph">
-              <wp:posOffset>407167</wp:posOffset>
+              <wp:posOffset>403225</wp:posOffset>
             </wp:positionV>
-            <wp:extent cx="5731510" cy="3323590"/>
-            <wp:effectExtent l="0" t="0" r="2540" b="0"/>
+            <wp:extent cx="4533900" cy="2585720"/>
+            <wp:effectExtent l="0" t="0" r="0" b="5080"/>
             <wp:wrapTight wrapText="bothSides">
               <wp:wrapPolygon edited="0">
                 <wp:start x="0" y="0"/>
-                <wp:lineTo x="0" y="21418"/>
-                <wp:lineTo x="21538" y="21418"/>
-                <wp:lineTo x="21538" y="0"/>
+                <wp:lineTo x="0" y="21483"/>
+                <wp:lineTo x="21509" y="21483"/>
+                <wp:lineTo x="21509" y="0"/>
                 <wp:lineTo x="0" y="0"/>
               </wp:wrapPolygon>
             </wp:wrapTight>
@@ -5270,7 +4867,7 @@
               <a:graphicData uri="http://schemas.openxmlformats.org/drawingml/2006/picture">
                 <pic:pic xmlns:pic="http://schemas.openxmlformats.org/drawingml/2006/picture">
                   <pic:nvPicPr>
-                    <pic:cNvPr id="1" name=""/>
+                    <pic:cNvPr id="20" name="그림 20"/>
                     <pic:cNvPicPr/>
                   </pic:nvPicPr>
                   <pic:blipFill>
@@ -5288,7 +4885,7 @@
                   <pic:spPr>
                     <a:xfrm>
                       <a:off x="0" y="0"/>
-                      <a:ext cx="5731510" cy="3323590"/>
+                      <a:ext cx="4533900" cy="2585720"/>
                     </a:xfrm>
                     <a:prstGeom prst="rect">
                       <a:avLst/>
@@ -5307,8 +4904,78 @@
         </w:drawing>
       </w:r>
       <w:r>
+        <w:drawing>
+          <wp:anchor distT="0" distB="0" distL="114300" distR="114300" simplePos="0" relativeHeight="251660288" behindDoc="1" locked="0" layoutInCell="1" allowOverlap="1" wp14:anchorId="683D329C" wp14:editId="5481A454">
+            <wp:simplePos x="0" y="0"/>
+            <wp:positionH relativeFrom="margin">
+              <wp:posOffset>1162050</wp:posOffset>
+            </wp:positionH>
+            <wp:positionV relativeFrom="paragraph">
+              <wp:posOffset>3283585</wp:posOffset>
+            </wp:positionV>
+            <wp:extent cx="4513580" cy="2546350"/>
+            <wp:effectExtent l="0" t="0" r="1270" b="6350"/>
+            <wp:wrapTight wrapText="bothSides">
+              <wp:wrapPolygon edited="0">
+                <wp:start x="0" y="0"/>
+                <wp:lineTo x="0" y="21492"/>
+                <wp:lineTo x="21515" y="21492"/>
+                <wp:lineTo x="21515" y="0"/>
+                <wp:lineTo x="0" y="0"/>
+              </wp:wrapPolygon>
+            </wp:wrapTight>
+            <wp:docPr id="2" name="그림 2"/>
+            <wp:cNvGraphicFramePr>
+              <a:graphicFrameLocks xmlns:a="http://schemas.openxmlformats.org/drawingml/2006/main" noChangeAspect="1"/>
+            </wp:cNvGraphicFramePr>
+            <a:graphic xmlns:a="http://schemas.openxmlformats.org/drawingml/2006/main">
+              <a:graphicData uri="http://schemas.openxmlformats.org/drawingml/2006/picture">
+                <pic:pic xmlns:pic="http://schemas.openxmlformats.org/drawingml/2006/picture">
+                  <pic:nvPicPr>
+                    <pic:cNvPr id="2" name="그림 2"/>
+                    <pic:cNvPicPr/>
+                  </pic:nvPicPr>
+                  <pic:blipFill>
+                    <a:blip r:embed="rId12">
+                      <a:extLst>
+                        <a:ext uri="{28A0092B-C50C-407E-A947-70E740481C1C}">
+                          <a14:useLocalDpi xmlns:a14="http://schemas.microsoft.com/office/drawing/2010/main" val="0"/>
+                        </a:ext>
+                      </a:extLst>
+                    </a:blip>
+                    <a:stretch>
+                      <a:fillRect/>
+                    </a:stretch>
+                  </pic:blipFill>
+                  <pic:spPr>
+                    <a:xfrm>
+                      <a:off x="0" y="0"/>
+                      <a:ext cx="4513580" cy="2546350"/>
+                    </a:xfrm>
+                    <a:prstGeom prst="rect">
+                      <a:avLst/>
+                    </a:prstGeom>
+                  </pic:spPr>
+                </pic:pic>
+              </a:graphicData>
+            </a:graphic>
+            <wp14:sizeRelH relativeFrom="page">
+              <wp14:pctWidth>0</wp14:pctWidth>
+            </wp14:sizeRelH>
+            <wp14:sizeRelV relativeFrom="page">
+              <wp14:pctHeight>0</wp14:pctHeight>
+            </wp14:sizeRelV>
+          </wp:anchor>
+        </w:drawing>
+      </w:r>
+      <w:r>
         <w:t>DFD</w:t>
       </w:r>
+    </w:p>
+    <w:p>
+      <w:pPr>
+        <w:ind w:left="2000"/>
+      </w:pPr>
     </w:p>
     <w:p>
       <w:pPr>
@@ -5354,15 +5021,11 @@
             <w:tcW w:w="2106" w:type="dxa"/>
           </w:tcPr>
           <w:p>
-            <w:pPr>
-              <w:rPr>
-                <w:rFonts w:hint="eastAsia"/>
-              </w:rPr>
-            </w:pPr>
-            <w:r>
-              <w:rPr>
-                <w:rFonts w:hint="eastAsia"/>
-              </w:rPr>
+            <w:r>
+              <w:rPr>
+                <w:rFonts w:hint="eastAsia"/>
+              </w:rPr>
+              <w:lastRenderedPageBreak/>
               <w:t>R</w:t>
             </w:r>
             <w:r>
@@ -5375,11 +5038,6 @@
             <w:tcW w:w="4910" w:type="dxa"/>
           </w:tcPr>
           <w:p>
-            <w:pPr>
-              <w:rPr>
-                <w:rFonts w:hint="eastAsia"/>
-              </w:rPr>
-            </w:pPr>
             <w:r>
               <w:rPr>
                 <w:rFonts w:hint="eastAsia"/>
@@ -5398,11 +5056,6 @@
             <w:tcW w:w="2106" w:type="dxa"/>
           </w:tcPr>
           <w:p>
-            <w:pPr>
-              <w:rPr>
-                <w:rFonts w:hint="eastAsia"/>
-              </w:rPr>
-            </w:pPr>
             <w:r>
               <w:rPr>
                 <w:rFonts w:hint="eastAsia"/>
@@ -5419,11 +5072,6 @@
             <w:tcW w:w="4910" w:type="dxa"/>
           </w:tcPr>
           <w:p>
-            <w:pPr>
-              <w:rPr>
-                <w:rFonts w:hint="eastAsia"/>
-              </w:rPr>
-            </w:pPr>
             <w:r>
               <w:rPr>
                 <w:rFonts w:hint="eastAsia"/>
@@ -5442,11 +5090,6 @@
             <w:tcW w:w="2106" w:type="dxa"/>
           </w:tcPr>
           <w:p>
-            <w:pPr>
-              <w:rPr>
-                <w:rFonts w:hint="eastAsia"/>
-              </w:rPr>
-            </w:pPr>
             <w:r>
               <w:rPr>
                 <w:rFonts w:hint="eastAsia"/>
@@ -5463,11 +5106,6 @@
             <w:tcW w:w="4910" w:type="dxa"/>
           </w:tcPr>
           <w:p>
-            <w:pPr>
-              <w:rPr>
-                <w:rFonts w:hint="eastAsia"/>
-              </w:rPr>
-            </w:pPr>
             <w:r>
               <w:rPr>
                 <w:rFonts w:hint="eastAsia"/>
@@ -5486,11 +5124,6 @@
             <w:tcW w:w="2106" w:type="dxa"/>
           </w:tcPr>
           <w:p>
-            <w:pPr>
-              <w:rPr>
-                <w:rFonts w:hint="eastAsia"/>
-              </w:rPr>
-            </w:pPr>
             <w:r>
               <w:rPr>
                 <w:rFonts w:hint="eastAsia"/>
@@ -5507,11 +5140,6 @@
             <w:tcW w:w="4910" w:type="dxa"/>
           </w:tcPr>
           <w:p>
-            <w:pPr>
-              <w:rPr>
-                <w:rFonts w:hint="eastAsia"/>
-              </w:rPr>
-            </w:pPr>
             <w:r>
               <w:rPr>
                 <w:rFonts w:hint="eastAsia"/>
@@ -5530,11 +5158,6 @@
             <w:tcW w:w="2106" w:type="dxa"/>
           </w:tcPr>
           <w:p>
-            <w:pPr>
-              <w:rPr>
-                <w:rFonts w:hint="eastAsia"/>
-              </w:rPr>
-            </w:pPr>
             <w:r>
               <w:rPr>
                 <w:rFonts w:hint="eastAsia"/>
@@ -5551,11 +5174,6 @@
             <w:tcW w:w="4910" w:type="dxa"/>
           </w:tcPr>
           <w:p>
-            <w:pPr>
-              <w:rPr>
-                <w:rFonts w:hint="eastAsia"/>
-              </w:rPr>
-            </w:pPr>
             <w:r>
               <w:rPr>
                 <w:rFonts w:hint="eastAsia"/>
@@ -5597,11 +5215,6 @@
             <w:tcW w:w="2106" w:type="dxa"/>
           </w:tcPr>
           <w:p>
-            <w:pPr>
-              <w:rPr>
-                <w:rFonts w:hint="eastAsia"/>
-              </w:rPr>
-            </w:pPr>
             <w:r>
               <w:rPr>
                 <w:rFonts w:hint="eastAsia"/>
@@ -5618,11 +5231,6 @@
             <w:tcW w:w="4910" w:type="dxa"/>
           </w:tcPr>
           <w:p>
-            <w:pPr>
-              <w:rPr>
-                <w:rFonts w:hint="eastAsia"/>
-              </w:rPr>
-            </w:pPr>
             <w:r>
               <w:rPr>
                 <w:rFonts w:hint="eastAsia"/>
@@ -5630,10 +5238,7 @@
               <w:t>1</w:t>
             </w:r>
             <w:r>
-              <w:t>.</w:t>
-            </w:r>
-            <w:r>
-              <w:t>2</w:t>
+              <w:t>.2</w:t>
             </w:r>
           </w:p>
         </w:tc>
@@ -5644,16 +5249,10 @@
             <w:tcW w:w="2106" w:type="dxa"/>
           </w:tcPr>
           <w:p>
-            <w:pPr>
-              <w:rPr>
-                <w:rFonts w:hint="eastAsia"/>
-              </w:rPr>
-            </w:pPr>
-            <w:r>
-              <w:rPr>
-                <w:rFonts w:hint="eastAsia"/>
-              </w:rPr>
-              <w:lastRenderedPageBreak/>
+            <w:r>
+              <w:rPr>
+                <w:rFonts w:hint="eastAsia"/>
+              </w:rPr>
               <w:t>N</w:t>
             </w:r>
             <w:r>
@@ -5666,11 +5265,6 @@
             <w:tcW w:w="4910" w:type="dxa"/>
           </w:tcPr>
           <w:p>
-            <w:pPr>
-              <w:rPr>
-                <w:rFonts w:hint="eastAsia"/>
-              </w:rPr>
-            </w:pPr>
             <w:r>
               <w:rPr>
                 <w:rFonts w:hint="eastAsia"/>
@@ -5689,11 +5283,6 @@
             <w:tcW w:w="2106" w:type="dxa"/>
           </w:tcPr>
           <w:p>
-            <w:pPr>
-              <w:rPr>
-                <w:rFonts w:hint="eastAsia"/>
-              </w:rPr>
-            </w:pPr>
             <w:r>
               <w:rPr>
                 <w:rFonts w:hint="eastAsia"/>
@@ -5710,11 +5299,6 @@
             <w:tcW w:w="4910" w:type="dxa"/>
           </w:tcPr>
           <w:p>
-            <w:pPr>
-              <w:rPr>
-                <w:rFonts w:hint="eastAsia"/>
-              </w:rPr>
-            </w:pPr>
             <w:r>
               <w:t>Target Object</w:t>
             </w:r>
@@ -5727,11 +5311,6 @@
             <w:tcW w:w="2106" w:type="dxa"/>
           </w:tcPr>
           <w:p>
-            <w:pPr>
-              <w:rPr>
-                <w:rFonts w:hint="eastAsia"/>
-              </w:rPr>
-            </w:pPr>
             <w:r>
               <w:rPr>
                 <w:rFonts w:hint="eastAsia"/>
@@ -5748,13 +5327,8 @@
             <w:tcW w:w="4910" w:type="dxa"/>
           </w:tcPr>
           <w:p>
-            <w:pPr>
-              <w:rPr>
-                <w:rFonts w:hint="eastAsia"/>
-              </w:rPr>
-            </w:pPr>
-            <w:r>
-              <w:t>Parsed Data</w:t>
+            <w:r>
+              <w:t>-</w:t>
             </w:r>
           </w:p>
         </w:tc>
@@ -5765,11 +5339,6 @@
             <w:tcW w:w="2106" w:type="dxa"/>
           </w:tcPr>
           <w:p>
-            <w:pPr>
-              <w:rPr>
-                <w:rFonts w:hint="eastAsia"/>
-              </w:rPr>
-            </w:pPr>
             <w:r>
               <w:rPr>
                 <w:rFonts w:hint="eastAsia"/>
@@ -5786,11 +5355,6 @@
             <w:tcW w:w="4910" w:type="dxa"/>
           </w:tcPr>
           <w:p>
-            <w:pPr>
-              <w:rPr>
-                <w:rFonts w:hint="eastAsia"/>
-              </w:rPr>
-            </w:pPr>
             <w:r>
               <w:rPr>
                 <w:rFonts w:hint="eastAsia"/>
@@ -5839,13 +5403,7 @@
               <w:rPr>
                 <w:rFonts w:hint="eastAsia"/>
               </w:rPr>
-              <w:t xml:space="preserve">의 필드로 제공한다. </w:t>
-            </w:r>
-            <w:r>
-              <w:rPr>
-                <w:rFonts w:hint="eastAsia"/>
-              </w:rPr>
-              <w:t xml:space="preserve"> </w:t>
+              <w:t xml:space="preserve">의 필드로 제공한다.  </w:t>
             </w:r>
           </w:p>
         </w:tc>
@@ -5873,11 +5431,6 @@
             <w:tcW w:w="2106" w:type="dxa"/>
           </w:tcPr>
           <w:p>
-            <w:pPr>
-              <w:rPr>
-                <w:rFonts w:hint="eastAsia"/>
-              </w:rPr>
-            </w:pPr>
             <w:r>
               <w:rPr>
                 <w:rFonts w:hint="eastAsia"/>
@@ -5894,11 +5447,6 @@
             <w:tcW w:w="4910" w:type="dxa"/>
           </w:tcPr>
           <w:p>
-            <w:pPr>
-              <w:rPr>
-                <w:rFonts w:hint="eastAsia"/>
-              </w:rPr>
-            </w:pPr>
             <w:r>
               <w:rPr>
                 <w:rFonts w:hint="eastAsia"/>
@@ -5906,10 +5454,7 @@
               <w:t>1</w:t>
             </w:r>
             <w:r>
-              <w:t>.</w:t>
-            </w:r>
-            <w:r>
-              <w:t>3</w:t>
+              <w:t>.3</w:t>
             </w:r>
           </w:p>
         </w:tc>
@@ -5920,11 +5465,6 @@
             <w:tcW w:w="2106" w:type="dxa"/>
           </w:tcPr>
           <w:p>
-            <w:pPr>
-              <w:rPr>
-                <w:rFonts w:hint="eastAsia"/>
-              </w:rPr>
-            </w:pPr>
             <w:r>
               <w:rPr>
                 <w:rFonts w:hint="eastAsia"/>
@@ -5941,11 +5481,6 @@
             <w:tcW w:w="4910" w:type="dxa"/>
           </w:tcPr>
           <w:p>
-            <w:pPr>
-              <w:rPr>
-                <w:rFonts w:hint="eastAsia"/>
-              </w:rPr>
-            </w:pPr>
             <w:r>
               <w:rPr>
                 <w:rFonts w:hint="eastAsia"/>
@@ -5964,11 +5499,6 @@
             <w:tcW w:w="2106" w:type="dxa"/>
           </w:tcPr>
           <w:p>
-            <w:pPr>
-              <w:rPr>
-                <w:rFonts w:hint="eastAsia"/>
-              </w:rPr>
-            </w:pPr>
             <w:r>
               <w:rPr>
                 <w:rFonts w:hint="eastAsia"/>
@@ -5985,11 +5515,6 @@
             <w:tcW w:w="4910" w:type="dxa"/>
           </w:tcPr>
           <w:p>
-            <w:pPr>
-              <w:rPr>
-                <w:rFonts w:hint="eastAsia"/>
-              </w:rPr>
-            </w:pPr>
             <w:r>
               <w:rPr>
                 <w:rFonts w:hint="eastAsia"/>
@@ -6008,11 +5533,6 @@
             <w:tcW w:w="2106" w:type="dxa"/>
           </w:tcPr>
           <w:p>
-            <w:pPr>
-              <w:rPr>
-                <w:rFonts w:hint="eastAsia"/>
-              </w:rPr>
-            </w:pPr>
             <w:r>
               <w:rPr>
                 <w:rFonts w:hint="eastAsia"/>
@@ -6029,11 +5549,6 @@
             <w:tcW w:w="4910" w:type="dxa"/>
           </w:tcPr>
           <w:p>
-            <w:pPr>
-              <w:rPr>
-                <w:rFonts w:hint="eastAsia"/>
-              </w:rPr>
-            </w:pPr>
             <w:r>
               <w:rPr>
                 <w:rFonts w:hint="eastAsia"/>
@@ -6052,11 +5567,6 @@
             <w:tcW w:w="2106" w:type="dxa"/>
           </w:tcPr>
           <w:p>
-            <w:pPr>
-              <w:rPr>
-                <w:rFonts w:hint="eastAsia"/>
-              </w:rPr>
-            </w:pPr>
             <w:r>
               <w:rPr>
                 <w:rFonts w:hint="eastAsia"/>
@@ -6073,11 +5583,6 @@
             <w:tcW w:w="4910" w:type="dxa"/>
           </w:tcPr>
           <w:p>
-            <w:pPr>
-              <w:rPr>
-                <w:rFonts w:hint="eastAsia"/>
-              </w:rPr>
-            </w:pPr>
             <w:r>
               <w:t>Infrared Sensor</w:t>
             </w:r>
@@ -6142,11 +5647,6 @@
             <w:tcW w:w="2106" w:type="dxa"/>
           </w:tcPr>
           <w:p>
-            <w:pPr>
-              <w:rPr>
-                <w:rFonts w:hint="eastAsia"/>
-              </w:rPr>
-            </w:pPr>
             <w:r>
               <w:rPr>
                 <w:rFonts w:hint="eastAsia"/>
@@ -6163,11 +5663,6 @@
             <w:tcW w:w="4910" w:type="dxa"/>
           </w:tcPr>
           <w:p>
-            <w:pPr>
-              <w:rPr>
-                <w:rFonts w:hint="eastAsia"/>
-              </w:rPr>
-            </w:pPr>
             <w:r>
               <w:rPr>
                 <w:rFonts w:hint="eastAsia"/>
@@ -6175,10 +5670,7 @@
               <w:t>1</w:t>
             </w:r>
             <w:r>
-              <w:t>.</w:t>
-            </w:r>
-            <w:r>
-              <w:t>4</w:t>
+              <w:t>.4</w:t>
             </w:r>
           </w:p>
         </w:tc>
@@ -6189,11 +5681,6 @@
             <w:tcW w:w="2106" w:type="dxa"/>
           </w:tcPr>
           <w:p>
-            <w:pPr>
-              <w:rPr>
-                <w:rFonts w:hint="eastAsia"/>
-              </w:rPr>
-            </w:pPr>
             <w:r>
               <w:rPr>
                 <w:rFonts w:hint="eastAsia"/>
@@ -6210,11 +5697,6 @@
             <w:tcW w:w="4910" w:type="dxa"/>
           </w:tcPr>
           <w:p>
-            <w:pPr>
-              <w:rPr>
-                <w:rFonts w:hint="eastAsia"/>
-              </w:rPr>
-            </w:pPr>
             <w:r>
               <w:rPr>
                 <w:rFonts w:hint="eastAsia"/>
@@ -6233,11 +5715,6 @@
             <w:tcW w:w="2106" w:type="dxa"/>
           </w:tcPr>
           <w:p>
-            <w:pPr>
-              <w:rPr>
-                <w:rFonts w:hint="eastAsia"/>
-              </w:rPr>
-            </w:pPr>
             <w:r>
               <w:rPr>
                 <w:rFonts w:hint="eastAsia"/>
@@ -6254,11 +5731,6 @@
             <w:tcW w:w="4910" w:type="dxa"/>
           </w:tcPr>
           <w:p>
-            <w:pPr>
-              <w:rPr>
-                <w:rFonts w:hint="eastAsia"/>
-              </w:rPr>
-            </w:pPr>
             <w:r>
               <w:rPr>
                 <w:rFonts w:hint="eastAsia"/>
@@ -6277,11 +5749,6 @@
             <w:tcW w:w="2106" w:type="dxa"/>
           </w:tcPr>
           <w:p>
-            <w:pPr>
-              <w:rPr>
-                <w:rFonts w:hint="eastAsia"/>
-              </w:rPr>
-            </w:pPr>
             <w:r>
               <w:rPr>
                 <w:rFonts w:hint="eastAsia"/>
@@ -6298,19 +5765,8 @@
             <w:tcW w:w="4910" w:type="dxa"/>
           </w:tcPr>
           <w:p>
-            <w:pPr>
-              <w:rPr>
-                <w:rFonts w:hint="eastAsia"/>
-              </w:rPr>
-            </w:pPr>
-            <w:r>
-              <w:rPr>
-                <w:rFonts w:hint="eastAsia"/>
-              </w:rPr>
-              <w:t>P</w:t>
-            </w:r>
-            <w:r>
-              <w:t>arsed Data</w:t>
+            <w:r>
+              <w:t>-</w:t>
             </w:r>
           </w:p>
         </w:tc>
@@ -6321,11 +5777,6 @@
             <w:tcW w:w="2106" w:type="dxa"/>
           </w:tcPr>
           <w:p>
-            <w:pPr>
-              <w:rPr>
-                <w:rFonts w:hint="eastAsia"/>
-              </w:rPr>
-            </w:pPr>
             <w:r>
               <w:rPr>
                 <w:rFonts w:hint="eastAsia"/>
@@ -6342,11 +5793,6 @@
             <w:tcW w:w="4910" w:type="dxa"/>
           </w:tcPr>
           <w:p>
-            <w:pPr>
-              <w:rPr>
-                <w:rFonts w:hint="eastAsia"/>
-              </w:rPr>
-            </w:pPr>
             <w:r>
               <w:rPr>
                 <w:rFonts w:hint="eastAsia"/>
@@ -6377,13 +5823,7 @@
               <w:rPr>
                 <w:rFonts w:hint="eastAsia"/>
               </w:rPr>
-              <w:t xml:space="preserve"> </w:t>
-            </w:r>
-            <w:r>
-              <w:rPr>
-                <w:rFonts w:hint="eastAsia"/>
-              </w:rPr>
-              <w:t>D</w:t>
+              <w:t xml:space="preserve"> D</w:t>
             </w:r>
             <w:r>
               <w:t xml:space="preserve">istance </w:t>
@@ -6429,11 +5869,6 @@
             <w:tcW w:w="2106" w:type="dxa"/>
           </w:tcPr>
           <w:p>
-            <w:pPr>
-              <w:rPr>
-                <w:rFonts w:hint="eastAsia"/>
-              </w:rPr>
-            </w:pPr>
             <w:r>
               <w:rPr>
                 <w:rFonts w:hint="eastAsia"/>
@@ -6450,11 +5885,6 @@
             <w:tcW w:w="4910" w:type="dxa"/>
           </w:tcPr>
           <w:p>
-            <w:pPr>
-              <w:rPr>
-                <w:rFonts w:hint="eastAsia"/>
-              </w:rPr>
-            </w:pPr>
             <w:r>
               <w:rPr>
                 <w:rFonts w:hint="eastAsia"/>
@@ -6462,10 +5892,7 @@
               <w:t>1</w:t>
             </w:r>
             <w:r>
-              <w:t>.</w:t>
-            </w:r>
-            <w:r>
-              <w:t>5</w:t>
+              <w:t>.5</w:t>
             </w:r>
           </w:p>
         </w:tc>
@@ -6476,11 +5903,6 @@
             <w:tcW w:w="2106" w:type="dxa"/>
           </w:tcPr>
           <w:p>
-            <w:pPr>
-              <w:rPr>
-                <w:rFonts w:hint="eastAsia"/>
-              </w:rPr>
-            </w:pPr>
             <w:r>
               <w:rPr>
                 <w:rFonts w:hint="eastAsia"/>
@@ -6497,11 +5919,6 @@
             <w:tcW w:w="4910" w:type="dxa"/>
           </w:tcPr>
           <w:p>
-            <w:pPr>
-              <w:rPr>
-                <w:rFonts w:hint="eastAsia"/>
-              </w:rPr>
-            </w:pPr>
             <w:r>
               <w:rPr>
                 <w:rFonts w:hint="eastAsia"/>
@@ -6520,11 +5937,6 @@
             <w:tcW w:w="2106" w:type="dxa"/>
           </w:tcPr>
           <w:p>
-            <w:pPr>
-              <w:rPr>
-                <w:rFonts w:hint="eastAsia"/>
-              </w:rPr>
-            </w:pPr>
             <w:r>
               <w:rPr>
                 <w:rFonts w:hint="eastAsia"/>
@@ -6541,11 +5953,6 @@
             <w:tcW w:w="4910" w:type="dxa"/>
           </w:tcPr>
           <w:p>
-            <w:pPr>
-              <w:rPr>
-                <w:rFonts w:hint="eastAsia"/>
-              </w:rPr>
-            </w:pPr>
             <w:r>
               <w:t>Ultrasonic Sensor Input</w:t>
             </w:r>
@@ -6558,11 +5965,6 @@
             <w:tcW w:w="2106" w:type="dxa"/>
           </w:tcPr>
           <w:p>
-            <w:pPr>
-              <w:rPr>
-                <w:rFonts w:hint="eastAsia"/>
-              </w:rPr>
-            </w:pPr>
             <w:r>
               <w:rPr>
                 <w:rFonts w:hint="eastAsia"/>
@@ -6579,11 +5981,6 @@
             <w:tcW w:w="4910" w:type="dxa"/>
           </w:tcPr>
           <w:p>
-            <w:pPr>
-              <w:rPr>
-                <w:rFonts w:hint="eastAsia"/>
-              </w:rPr>
-            </w:pPr>
             <w:r>
               <w:rPr>
                 <w:rFonts w:hint="eastAsia"/>
@@ -6602,11 +5999,6 @@
             <w:tcW w:w="2106" w:type="dxa"/>
           </w:tcPr>
           <w:p>
-            <w:pPr>
-              <w:rPr>
-                <w:rFonts w:hint="eastAsia"/>
-              </w:rPr>
-            </w:pPr>
             <w:r>
               <w:rPr>
                 <w:rFonts w:hint="eastAsia"/>
@@ -6623,11 +6015,6 @@
             <w:tcW w:w="4910" w:type="dxa"/>
           </w:tcPr>
           <w:p>
-            <w:pPr>
-              <w:rPr>
-                <w:rFonts w:hint="eastAsia"/>
-              </w:rPr>
-            </w:pPr>
             <w:r>
               <w:rPr>
                 <w:rFonts w:hint="eastAsia"/>
@@ -6641,7 +6028,14 @@
               <w:rPr>
                 <w:rFonts w:hint="eastAsia"/>
               </w:rPr>
-              <w:t xml:space="preserve">로부터 거리 정보를 입력 받아 순차적으로 할당하는 번호와 조합하여 </w:t>
+              <w:t>로부터 거리 정보를 입력 받아 순</w:t>
+            </w:r>
+            <w:r>
+              <w:rPr>
+                <w:rFonts w:hint="eastAsia"/>
+              </w:rPr>
+              <w:lastRenderedPageBreak/>
+              <w:t xml:space="preserve">차적으로 할당하는 번호와 조합하여 </w:t>
             </w:r>
             <w:r>
               <w:t xml:space="preserve">Obstacle </w:t>
@@ -6678,11 +6072,6 @@
             <w:tcW w:w="2106" w:type="dxa"/>
           </w:tcPr>
           <w:p>
-            <w:pPr>
-              <w:rPr>
-                <w:rFonts w:hint="eastAsia"/>
-              </w:rPr>
-            </w:pPr>
             <w:r>
               <w:rPr>
                 <w:rFonts w:hint="eastAsia"/>
@@ -6699,11 +6088,6 @@
             <w:tcW w:w="4910" w:type="dxa"/>
           </w:tcPr>
           <w:p>
-            <w:pPr>
-              <w:rPr>
-                <w:rFonts w:hint="eastAsia"/>
-              </w:rPr>
-            </w:pPr>
             <w:r>
               <w:rPr>
                 <w:rFonts w:hint="eastAsia"/>
@@ -6711,10 +6095,7 @@
               <w:t>1</w:t>
             </w:r>
             <w:r>
-              <w:t>.</w:t>
-            </w:r>
-            <w:r>
-              <w:t>6</w:t>
+              <w:t>.6</w:t>
             </w:r>
           </w:p>
         </w:tc>
@@ -6725,11 +6106,6 @@
             <w:tcW w:w="2106" w:type="dxa"/>
           </w:tcPr>
           <w:p>
-            <w:pPr>
-              <w:rPr>
-                <w:rFonts w:hint="eastAsia"/>
-              </w:rPr>
-            </w:pPr>
             <w:r>
               <w:rPr>
                 <w:rFonts w:hint="eastAsia"/>
@@ -6746,11 +6122,6 @@
             <w:tcW w:w="4910" w:type="dxa"/>
           </w:tcPr>
           <w:p>
-            <w:pPr>
-              <w:rPr>
-                <w:rFonts w:hint="eastAsia"/>
-              </w:rPr>
-            </w:pPr>
             <w:r>
               <w:rPr>
                 <w:rFonts w:hint="eastAsia"/>
@@ -6769,11 +6140,6 @@
             <w:tcW w:w="2106" w:type="dxa"/>
           </w:tcPr>
           <w:p>
-            <w:pPr>
-              <w:rPr>
-                <w:rFonts w:hint="eastAsia"/>
-              </w:rPr>
-            </w:pPr>
             <w:r>
               <w:rPr>
                 <w:rFonts w:hint="eastAsia"/>
@@ -6790,11 +6156,6 @@
             <w:tcW w:w="4910" w:type="dxa"/>
           </w:tcPr>
           <w:p>
-            <w:pPr>
-              <w:rPr>
-                <w:rFonts w:hint="eastAsia"/>
-              </w:rPr>
-            </w:pPr>
             <w:r>
               <w:t>Obstacle</w:t>
             </w:r>
@@ -6807,11 +6168,6 @@
             <w:tcW w:w="2106" w:type="dxa"/>
           </w:tcPr>
           <w:p>
-            <w:pPr>
-              <w:rPr>
-                <w:rFonts w:hint="eastAsia"/>
-              </w:rPr>
-            </w:pPr>
             <w:r>
               <w:rPr>
                 <w:rFonts w:hint="eastAsia"/>
@@ -6828,13 +6184,8 @@
             <w:tcW w:w="4910" w:type="dxa"/>
           </w:tcPr>
           <w:p>
-            <w:pPr>
-              <w:rPr>
-                <w:rFonts w:hint="eastAsia"/>
-              </w:rPr>
-            </w:pPr>
-            <w:r>
-              <w:t>Parsed Data</w:t>
+            <w:r>
+              <w:t>-</w:t>
             </w:r>
           </w:p>
         </w:tc>
@@ -6845,6 +6196,460 @@
             <w:tcW w:w="2106" w:type="dxa"/>
           </w:tcPr>
           <w:p>
+            <w:r>
+              <w:rPr>
+                <w:rFonts w:hint="eastAsia"/>
+              </w:rPr>
+              <w:t>P</w:t>
+            </w:r>
+            <w:r>
+              <w:t>rocess Description</w:t>
+            </w:r>
+          </w:p>
+        </w:tc>
+        <w:tc>
+          <w:tcPr>
+            <w:tcW w:w="4910" w:type="dxa"/>
+          </w:tcPr>
+          <w:p>
+            <w:r>
+              <w:rPr>
+                <w:rFonts w:hint="eastAsia"/>
+              </w:rPr>
+              <w:t>O</w:t>
+            </w:r>
+            <w:r>
+              <w:t xml:space="preserve">bstacle </w:t>
+            </w:r>
+            <w:r>
+              <w:rPr>
+                <w:rFonts w:hint="eastAsia"/>
+              </w:rPr>
+              <w:t xml:space="preserve">구조체로부터 거리 정보를 입력 받아 </w:t>
+            </w:r>
+            <w:r>
+              <w:rPr>
+                <w:rFonts w:hint="eastAsia"/>
+              </w:rPr>
+              <w:t xml:space="preserve">여러 단위 시간별 장애물 </w:t>
+            </w:r>
+            <w:r>
+              <w:rPr>
+                <w:rFonts w:hint="eastAsia"/>
+              </w:rPr>
+              <w:t xml:space="preserve">정보를 가진 </w:t>
+            </w:r>
+            <w:r>
+              <w:t xml:space="preserve">Obstacle </w:t>
+            </w:r>
+            <w:r>
+              <w:rPr>
+                <w:rFonts w:hint="eastAsia"/>
+              </w:rPr>
+              <w:t>구조로 변환한다.</w:t>
+            </w:r>
+          </w:p>
+        </w:tc>
+      </w:tr>
+    </w:tbl>
+    <w:p>
+      <w:pPr>
+        <w:ind w:left="2000"/>
+      </w:pPr>
+    </w:p>
+    <w:tbl>
+      <w:tblPr>
+        <w:tblStyle w:val="a3"/>
+        <w:tblW w:w="0" w:type="auto"/>
+        <w:tblInd w:w="2000" w:type="dxa"/>
+        <w:tblLook w:val="04A0" w:firstRow="1" w:lastRow="0" w:firstColumn="1" w:lastColumn="0" w:noHBand="0" w:noVBand="1"/>
+      </w:tblPr>
+      <w:tblGrid>
+        <w:gridCol w:w="2106"/>
+        <w:gridCol w:w="4910"/>
+      </w:tblGrid>
+      <w:tr>
+        <w:tc>
+          <w:tcPr>
+            <w:tcW w:w="2106" w:type="dxa"/>
+          </w:tcPr>
+          <w:p>
+            <w:r>
+              <w:rPr>
+                <w:rFonts w:hint="eastAsia"/>
+              </w:rPr>
+              <w:t>R</w:t>
+            </w:r>
+            <w:r>
+              <w:t>eference No.</w:t>
+            </w:r>
+          </w:p>
+        </w:tc>
+        <w:tc>
+          <w:tcPr>
+            <w:tcW w:w="4910" w:type="dxa"/>
+          </w:tcPr>
+          <w:p>
+            <w:r>
+              <w:rPr>
+                <w:rFonts w:hint="eastAsia"/>
+              </w:rPr>
+              <w:t>1</w:t>
+            </w:r>
+            <w:r>
+              <w:t>.</w:t>
+            </w:r>
+            <w:r>
+              <w:t>7</w:t>
+            </w:r>
+          </w:p>
+        </w:tc>
+      </w:tr>
+      <w:tr>
+        <w:tc>
+          <w:tcPr>
+            <w:tcW w:w="2106" w:type="dxa"/>
+          </w:tcPr>
+          <w:p>
+            <w:r>
+              <w:rPr>
+                <w:rFonts w:hint="eastAsia"/>
+              </w:rPr>
+              <w:t>N</w:t>
+            </w:r>
+            <w:r>
+              <w:t>ame</w:t>
+            </w:r>
+          </w:p>
+        </w:tc>
+        <w:tc>
+          <w:tcPr>
+            <w:tcW w:w="4910" w:type="dxa"/>
+          </w:tcPr>
+          <w:p>
+            <w:r>
+              <w:t>Parsed Data</w:t>
+            </w:r>
+          </w:p>
+        </w:tc>
+      </w:tr>
+      <w:tr>
+        <w:tc>
+          <w:tcPr>
+            <w:tcW w:w="2106" w:type="dxa"/>
+          </w:tcPr>
+          <w:p>
+            <w:r>
+              <w:rPr>
+                <w:rFonts w:hint="eastAsia"/>
+              </w:rPr>
+              <w:t>I</w:t>
+            </w:r>
+            <w:r>
+              <w:t>nput</w:t>
+            </w:r>
+          </w:p>
+        </w:tc>
+        <w:tc>
+          <w:tcPr>
+            <w:tcW w:w="4910" w:type="dxa"/>
+          </w:tcPr>
+          <w:p>
+            <w:r>
+              <w:t>Target Data List, Line Locations, Obstacle Distance</w:t>
+            </w:r>
+          </w:p>
+        </w:tc>
+      </w:tr>
+      <w:tr>
+        <w:tc>
+          <w:tcPr>
+            <w:tcW w:w="2106" w:type="dxa"/>
+          </w:tcPr>
+          <w:p>
+            <w:r>
+              <w:rPr>
+                <w:rFonts w:hint="eastAsia"/>
+              </w:rPr>
+              <w:t>O</w:t>
+            </w:r>
+            <w:r>
+              <w:t>utput</w:t>
+            </w:r>
+          </w:p>
+        </w:tc>
+        <w:tc>
+          <w:tcPr>
+            <w:tcW w:w="4910" w:type="dxa"/>
+          </w:tcPr>
+          <w:p>
+            <w:r>
+              <w:t>Parsed Data</w:t>
+            </w:r>
+          </w:p>
+        </w:tc>
+      </w:tr>
+      <w:tr>
+        <w:tc>
+          <w:tcPr>
+            <w:tcW w:w="2106" w:type="dxa"/>
+          </w:tcPr>
+          <w:p>
+            <w:r>
+              <w:rPr>
+                <w:rFonts w:hint="eastAsia"/>
+              </w:rPr>
+              <w:t>P</w:t>
+            </w:r>
+            <w:r>
+              <w:t>rocess Description</w:t>
+            </w:r>
+          </w:p>
+        </w:tc>
+        <w:tc>
+          <w:tcPr>
+            <w:tcW w:w="4910" w:type="dxa"/>
+          </w:tcPr>
+          <w:p>
+            <w:r>
+              <w:rPr>
+                <w:rFonts w:hint="eastAsia"/>
+              </w:rPr>
+              <w:t>O</w:t>
+            </w:r>
+            <w:r>
+              <w:t xml:space="preserve">bstacle </w:t>
+            </w:r>
+            <w:r>
+              <w:rPr>
+                <w:rFonts w:hint="eastAsia"/>
+              </w:rPr>
+              <w:t xml:space="preserve">구조체로부터 거리 정보를 입력 받아 여러 단위 시간별 장애물 정보를 가진 </w:t>
+            </w:r>
+            <w:r>
+              <w:t xml:space="preserve">Obstacle </w:t>
+            </w:r>
+            <w:r>
+              <w:rPr>
+                <w:rFonts w:hint="eastAsia"/>
+              </w:rPr>
+              <w:t>구조로 변환한다.</w:t>
+            </w:r>
+          </w:p>
+        </w:tc>
+      </w:tr>
+    </w:tbl>
+    <w:p>
+      <w:pPr>
+        <w:rPr>
+          <w:rFonts w:hint="eastAsia"/>
+        </w:rPr>
+      </w:pPr>
+    </w:p>
+    <w:tbl>
+      <w:tblPr>
+        <w:tblStyle w:val="a3"/>
+        <w:tblW w:w="0" w:type="auto"/>
+        <w:tblInd w:w="2000" w:type="dxa"/>
+        <w:tblLook w:val="04A0" w:firstRow="1" w:lastRow="0" w:firstColumn="1" w:lastColumn="0" w:noHBand="0" w:noVBand="1"/>
+      </w:tblPr>
+      <w:tblGrid>
+        <w:gridCol w:w="2106"/>
+        <w:gridCol w:w="4910"/>
+      </w:tblGrid>
+      <w:tr>
+        <w:tc>
+          <w:tcPr>
+            <w:tcW w:w="2106" w:type="dxa"/>
+          </w:tcPr>
+          <w:p>
+            <w:r>
+              <w:rPr>
+                <w:rFonts w:hint="eastAsia"/>
+              </w:rPr>
+              <w:t>R</w:t>
+            </w:r>
+            <w:r>
+              <w:t>eference No.</w:t>
+            </w:r>
+          </w:p>
+        </w:tc>
+        <w:tc>
+          <w:tcPr>
+            <w:tcW w:w="4910" w:type="dxa"/>
+          </w:tcPr>
+          <w:p>
+            <w:r>
+              <w:t>2.1</w:t>
+            </w:r>
+          </w:p>
+        </w:tc>
+      </w:tr>
+      <w:tr>
+        <w:tc>
+          <w:tcPr>
+            <w:tcW w:w="2106" w:type="dxa"/>
+          </w:tcPr>
+          <w:p>
+            <w:r>
+              <w:rPr>
+                <w:rFonts w:hint="eastAsia"/>
+              </w:rPr>
+              <w:t>N</w:t>
+            </w:r>
+            <w:r>
+              <w:t>ame</w:t>
+            </w:r>
+          </w:p>
+        </w:tc>
+        <w:tc>
+          <w:tcPr>
+            <w:tcW w:w="4910" w:type="dxa"/>
+          </w:tcPr>
+          <w:p>
+            <w:r>
+              <w:rPr>
+                <w:rFonts w:hint="eastAsia"/>
+              </w:rPr>
+              <w:t>M</w:t>
+            </w:r>
+            <w:r>
+              <w:t>ain Control</w:t>
+            </w:r>
+          </w:p>
+        </w:tc>
+      </w:tr>
+      <w:tr>
+        <w:tc>
+          <w:tcPr>
+            <w:tcW w:w="2106" w:type="dxa"/>
+          </w:tcPr>
+          <w:p>
+            <w:r>
+              <w:rPr>
+                <w:rFonts w:hint="eastAsia"/>
+              </w:rPr>
+              <w:t>I</w:t>
+            </w:r>
+            <w:r>
+              <w:t>nput</w:t>
+            </w:r>
+          </w:p>
+        </w:tc>
+        <w:tc>
+          <w:tcPr>
+            <w:tcW w:w="4910" w:type="dxa"/>
+          </w:tcPr>
+          <w:p>
+            <w:r>
+              <w:t>Parsed Data</w:t>
+            </w:r>
+          </w:p>
+        </w:tc>
+      </w:tr>
+      <w:tr>
+        <w:tc>
+          <w:tcPr>
+            <w:tcW w:w="2106" w:type="dxa"/>
+          </w:tcPr>
+          <w:p>
+            <w:r>
+              <w:rPr>
+                <w:rFonts w:hint="eastAsia"/>
+              </w:rPr>
+              <w:t>O</w:t>
+            </w:r>
+            <w:r>
+              <w:t>utput</w:t>
+            </w:r>
+          </w:p>
+        </w:tc>
+        <w:tc>
+          <w:tcPr>
+            <w:tcW w:w="4910" w:type="dxa"/>
+          </w:tcPr>
+          <w:p>
+            <w:r>
+              <w:rPr>
+                <w:rFonts w:hint="eastAsia"/>
+              </w:rPr>
+              <w:t>D</w:t>
+            </w:r>
+            <w:r>
+              <w:t>C Motor Control, Servo Motor Control</w:t>
+            </w:r>
+          </w:p>
+        </w:tc>
+      </w:tr>
+      <w:tr>
+        <w:tc>
+          <w:tcPr>
+            <w:tcW w:w="2106" w:type="dxa"/>
+          </w:tcPr>
+          <w:p>
+            <w:r>
+              <w:rPr>
+                <w:rFonts w:hint="eastAsia"/>
+              </w:rPr>
+              <w:t>P</w:t>
+            </w:r>
+            <w:r>
+              <w:t>rocess Description</w:t>
+            </w:r>
+          </w:p>
+        </w:tc>
+        <w:tc>
+          <w:tcPr>
+            <w:tcW w:w="4910" w:type="dxa"/>
+          </w:tcPr>
+          <w:p>
+            <w:r>
+              <w:t>Parsed Data</w:t>
+            </w:r>
+            <w:r>
+              <w:rPr>
+                <w:rFonts w:hint="eastAsia"/>
+              </w:rPr>
+              <w:t>를 기반으로 물체 추적,</w:t>
+            </w:r>
+            <w:r>
+              <w:t xml:space="preserve"> </w:t>
+            </w:r>
+            <w:r>
+              <w:rPr>
+                <w:rFonts w:hint="eastAsia"/>
+              </w:rPr>
+              <w:t>라인 추적,</w:t>
+            </w:r>
+            <w:r>
+              <w:t xml:space="preserve"> </w:t>
+            </w:r>
+            <w:r>
+              <w:rPr>
+                <w:rFonts w:hint="eastAsia"/>
+              </w:rPr>
+              <w:t>위험 예방 알고리즘에 적용하고,</w:t>
+            </w:r>
+            <w:r>
+              <w:t xml:space="preserve"> </w:t>
+            </w:r>
+            <w:r>
+              <w:rPr>
+                <w:rFonts w:hint="eastAsia"/>
+              </w:rPr>
+              <w:t>내부적으로 가중치를 계산해 가중치가</w:t>
+            </w:r>
+            <w:r>
+              <w:t xml:space="preserve"> </w:t>
+            </w:r>
+            <w:r>
+              <w:rPr>
+                <w:rFonts w:hint="eastAsia"/>
+              </w:rPr>
+              <w:t>높은 우선순위를 가진 기능을 선택한다.</w:t>
+            </w:r>
+          </w:p>
+          <w:p>
             <w:pPr>
               <w:rPr>
                 <w:rFonts w:hint="eastAsia"/>
@@ -6854,6 +6659,220 @@
               <w:rPr>
                 <w:rFonts w:hint="eastAsia"/>
               </w:rPr>
+              <w:t>가장 높은 우선순위를 가진 기능이 연산한 D</w:t>
+            </w:r>
+            <w:r>
+              <w:t xml:space="preserve">C </w:t>
+            </w:r>
+            <w:r>
+              <w:rPr>
+                <w:rFonts w:hint="eastAsia"/>
+              </w:rPr>
+              <w:t>모터의 속력,</w:t>
+            </w:r>
+            <w:r>
+              <w:t xml:space="preserve"> </w:t>
+            </w:r>
+            <w:r>
+              <w:rPr>
+                <w:rFonts w:hint="eastAsia"/>
+              </w:rPr>
+              <w:t xml:space="preserve">방향 값을 </w:t>
+            </w:r>
+            <w:r>
+              <w:rPr>
+                <w:rFonts w:hint="eastAsia"/>
+              </w:rPr>
+              <w:t>출력하고</w:t>
+            </w:r>
+            <w:r>
+              <w:rPr>
+                <w:rFonts w:hint="eastAsia"/>
+              </w:rPr>
+              <w:t>,</w:t>
+            </w:r>
+            <w:r>
+              <w:t xml:space="preserve"> </w:t>
+            </w:r>
+            <w:r>
+              <w:rPr>
+                <w:rFonts w:hint="eastAsia"/>
+              </w:rPr>
+              <w:t xml:space="preserve">위험 예방 기능이 우선순위인 </w:t>
+            </w:r>
+            <w:r>
+              <w:rPr>
+                <w:rFonts w:hint="eastAsia"/>
+              </w:rPr>
+              <w:t xml:space="preserve">경우 </w:t>
+            </w:r>
+            <w:r>
+              <w:t>Servo Motor</w:t>
+            </w:r>
+            <w:r>
+              <w:rPr>
+                <w:rFonts w:hint="eastAsia"/>
+              </w:rPr>
+              <w:t>의 방향</w:t>
+            </w:r>
+            <w:r>
+              <w:rPr>
+                <w:rFonts w:hint="eastAsia"/>
+              </w:rPr>
+              <w:t xml:space="preserve"> 값을 출력한다.</w:t>
+            </w:r>
+          </w:p>
+        </w:tc>
+      </w:tr>
+    </w:tbl>
+    <w:p>
+      <w:pPr>
+        <w:ind w:left="2000"/>
+      </w:pPr>
+    </w:p>
+    <w:tbl>
+      <w:tblPr>
+        <w:tblStyle w:val="a3"/>
+        <w:tblW w:w="0" w:type="auto"/>
+        <w:tblInd w:w="2000" w:type="dxa"/>
+        <w:tblLook w:val="04A0" w:firstRow="1" w:lastRow="0" w:firstColumn="1" w:lastColumn="0" w:noHBand="0" w:noVBand="1"/>
+      </w:tblPr>
+      <w:tblGrid>
+        <w:gridCol w:w="2106"/>
+        <w:gridCol w:w="4910"/>
+      </w:tblGrid>
+      <w:tr>
+        <w:tc>
+          <w:tcPr>
+            <w:tcW w:w="2106" w:type="dxa"/>
+          </w:tcPr>
+          <w:p>
+            <w:r>
+              <w:rPr>
+                <w:rFonts w:hint="eastAsia"/>
+              </w:rPr>
+              <w:t>R</w:t>
+            </w:r>
+            <w:r>
+              <w:t>eference No.</w:t>
+            </w:r>
+          </w:p>
+        </w:tc>
+        <w:tc>
+          <w:tcPr>
+            <w:tcW w:w="4910" w:type="dxa"/>
+          </w:tcPr>
+          <w:p>
+            <w:r>
+              <w:t>2.</w:t>
+            </w:r>
+            <w:r>
+              <w:t>2</w:t>
+            </w:r>
+          </w:p>
+        </w:tc>
+      </w:tr>
+      <w:tr>
+        <w:tc>
+          <w:tcPr>
+            <w:tcW w:w="2106" w:type="dxa"/>
+          </w:tcPr>
+          <w:p>
+            <w:r>
+              <w:rPr>
+                <w:rFonts w:hint="eastAsia"/>
+              </w:rPr>
+              <w:t>N</w:t>
+            </w:r>
+            <w:r>
+              <w:t>ame</w:t>
+            </w:r>
+          </w:p>
+        </w:tc>
+        <w:tc>
+          <w:tcPr>
+            <w:tcW w:w="4910" w:type="dxa"/>
+          </w:tcPr>
+          <w:p>
+            <w:r>
+              <w:rPr>
+                <w:rFonts w:hint="eastAsia"/>
+              </w:rPr>
+              <w:t>D</w:t>
+            </w:r>
+            <w:r>
+              <w:t>C Motor Control Interface</w:t>
+            </w:r>
+          </w:p>
+        </w:tc>
+      </w:tr>
+      <w:tr>
+        <w:tc>
+          <w:tcPr>
+            <w:tcW w:w="2106" w:type="dxa"/>
+          </w:tcPr>
+          <w:p>
+            <w:r>
+              <w:rPr>
+                <w:rFonts w:hint="eastAsia"/>
+              </w:rPr>
+              <w:lastRenderedPageBreak/>
+              <w:t>I</w:t>
+            </w:r>
+            <w:r>
+              <w:t>nput</w:t>
+            </w:r>
+          </w:p>
+        </w:tc>
+        <w:tc>
+          <w:tcPr>
+            <w:tcW w:w="4910" w:type="dxa"/>
+          </w:tcPr>
+          <w:p>
+            <w:r>
+              <w:t>DC Motor Control</w:t>
+            </w:r>
+          </w:p>
+        </w:tc>
+      </w:tr>
+      <w:tr>
+        <w:tc>
+          <w:tcPr>
+            <w:tcW w:w="2106" w:type="dxa"/>
+          </w:tcPr>
+          <w:p>
+            <w:r>
+              <w:rPr>
+                <w:rFonts w:hint="eastAsia"/>
+              </w:rPr>
+              <w:t>O</w:t>
+            </w:r>
+            <w:r>
+              <w:t>utput</w:t>
+            </w:r>
+          </w:p>
+        </w:tc>
+        <w:tc>
+          <w:tcPr>
+            <w:tcW w:w="4910" w:type="dxa"/>
+          </w:tcPr>
+          <w:p>
+            <w:r>
+              <w:t>Motor Vector</w:t>
+            </w:r>
+          </w:p>
+        </w:tc>
+      </w:tr>
+      <w:tr>
+        <w:tc>
+          <w:tcPr>
+            <w:tcW w:w="2106" w:type="dxa"/>
+          </w:tcPr>
+          <w:p>
+            <w:r>
+              <w:rPr>
+                <w:rFonts w:hint="eastAsia"/>
+              </w:rPr>
               <w:t>P</w:t>
             </w:r>
             <w:r>
@@ -6872,53 +6891,244 @@
               </w:rPr>
             </w:pPr>
             <w:r>
+              <w:t>DC Motor</w:t>
+            </w:r>
+            <w:r>
+              <w:rPr>
+                <w:rFonts w:hint="eastAsia"/>
+              </w:rPr>
+              <w:t>의 방향,</w:t>
+            </w:r>
+            <w:r>
+              <w:t xml:space="preserve"> </w:t>
+            </w:r>
+            <w:r>
+              <w:rPr>
+                <w:rFonts w:hint="eastAsia"/>
+              </w:rPr>
+              <w:t>속력 값을 입력 받아,</w:t>
+            </w:r>
+            <w:r>
+              <w:t xml:space="preserve"> </w:t>
+            </w:r>
+            <w:r>
+              <w:rPr>
+                <w:rFonts w:hint="eastAsia"/>
+              </w:rPr>
+              <w:t xml:space="preserve">해당 데이터를 </w:t>
+            </w:r>
+            <w:r>
+              <w:t xml:space="preserve">DC </w:t>
+            </w:r>
+            <w:r>
+              <w:rPr>
+                <w:rFonts w:hint="eastAsia"/>
+              </w:rPr>
+              <w:t>모터의 제어 알고리즘에 적용한다.</w:t>
+            </w:r>
+          </w:p>
+        </w:tc>
+      </w:tr>
+    </w:tbl>
+    <w:p>
+      <w:pPr>
+        <w:ind w:left="2000"/>
+      </w:pPr>
+    </w:p>
+    <w:tbl>
+      <w:tblPr>
+        <w:tblStyle w:val="a3"/>
+        <w:tblW w:w="0" w:type="auto"/>
+        <w:tblInd w:w="2000" w:type="dxa"/>
+        <w:tblLook w:val="04A0" w:firstRow="1" w:lastRow="0" w:firstColumn="1" w:lastColumn="0" w:noHBand="0" w:noVBand="1"/>
+      </w:tblPr>
+      <w:tblGrid>
+        <w:gridCol w:w="2106"/>
+        <w:gridCol w:w="4910"/>
+      </w:tblGrid>
+      <w:tr>
+        <w:tc>
+          <w:tcPr>
+            <w:tcW w:w="2106" w:type="dxa"/>
+          </w:tcPr>
+          <w:p>
+            <w:r>
+              <w:rPr>
+                <w:rFonts w:hint="eastAsia"/>
+              </w:rPr>
+              <w:t>R</w:t>
+            </w:r>
+            <w:r>
+              <w:t>eference No.</w:t>
+            </w:r>
+          </w:p>
+        </w:tc>
+        <w:tc>
+          <w:tcPr>
+            <w:tcW w:w="4910" w:type="dxa"/>
+          </w:tcPr>
+          <w:p>
+            <w:r>
+              <w:t>2.</w:t>
+            </w:r>
+            <w:r>
+              <w:t>3</w:t>
+            </w:r>
+          </w:p>
+        </w:tc>
+      </w:tr>
+      <w:tr>
+        <w:tc>
+          <w:tcPr>
+            <w:tcW w:w="2106" w:type="dxa"/>
+          </w:tcPr>
+          <w:p>
+            <w:r>
+              <w:rPr>
+                <w:rFonts w:hint="eastAsia"/>
+              </w:rPr>
+              <w:t>N</w:t>
+            </w:r>
+            <w:r>
+              <w:t>ame</w:t>
+            </w:r>
+          </w:p>
+        </w:tc>
+        <w:tc>
+          <w:tcPr>
+            <w:tcW w:w="4910" w:type="dxa"/>
+          </w:tcPr>
+          <w:p>
+            <w:r>
+              <w:rPr>
+                <w:rFonts w:hint="eastAsia"/>
+              </w:rPr>
+              <w:t>S</w:t>
+            </w:r>
+            <w:r>
+              <w:t>ervo Motor Interface</w:t>
+            </w:r>
+          </w:p>
+        </w:tc>
+      </w:tr>
+      <w:tr>
+        <w:tc>
+          <w:tcPr>
+            <w:tcW w:w="2106" w:type="dxa"/>
+          </w:tcPr>
+          <w:p>
+            <w:r>
+              <w:rPr>
+                <w:rFonts w:hint="eastAsia"/>
+              </w:rPr>
+              <w:t>I</w:t>
+            </w:r>
+            <w:r>
+              <w:t>nput</w:t>
+            </w:r>
+          </w:p>
+        </w:tc>
+        <w:tc>
+          <w:tcPr>
+            <w:tcW w:w="4910" w:type="dxa"/>
+          </w:tcPr>
+          <w:p>
+            <w:r>
+              <w:t>Servo Motor Control</w:t>
+            </w:r>
+          </w:p>
+        </w:tc>
+      </w:tr>
+      <w:tr>
+        <w:tc>
+          <w:tcPr>
+            <w:tcW w:w="2106" w:type="dxa"/>
+          </w:tcPr>
+          <w:p>
+            <w:r>
               <w:rPr>
                 <w:rFonts w:hint="eastAsia"/>
               </w:rPr>
               <w:t>O</w:t>
             </w:r>
             <w:r>
-              <w:t xml:space="preserve">bstacle </w:t>
-            </w:r>
-            <w:r>
-              <w:rPr>
-                <w:rFonts w:hint="eastAsia"/>
-              </w:rPr>
-              <w:t>구조체</w:t>
-            </w:r>
-            <w:r>
-              <w:rPr>
-                <w:rFonts w:hint="eastAsia"/>
-              </w:rPr>
-              <w:t xml:space="preserve">로부터 거리 정보를 입력 받아 </w:t>
-            </w:r>
-            <w:r>
-              <w:rPr>
-                <w:rFonts w:hint="eastAsia"/>
-              </w:rPr>
-              <w:t>여</w:t>
-            </w:r>
-            <w:r>
-              <w:rPr>
-                <w:rFonts w:hint="eastAsia"/>
-              </w:rPr>
-              <w:lastRenderedPageBreak/>
-              <w:t xml:space="preserve">러 단위 시간별 장애물 </w:t>
-            </w:r>
-            <w:r>
-              <w:rPr>
-                <w:rFonts w:hint="eastAsia"/>
-              </w:rPr>
-              <w:t xml:space="preserve">정보를 가진 </w:t>
-            </w:r>
-            <w:r>
-              <w:t xml:space="preserve">Obstacle </w:t>
-            </w:r>
-            <w:r>
-              <w:rPr>
-                <w:rFonts w:hint="eastAsia"/>
-              </w:rPr>
-              <w:t>구조로 변환한다.</w:t>
+              <w:t>utput</w:t>
+            </w:r>
+          </w:p>
+        </w:tc>
+        <w:tc>
+          <w:tcPr>
+            <w:tcW w:w="4910" w:type="dxa"/>
+          </w:tcPr>
+          <w:p>
+            <w:r>
+              <w:t>Direction</w:t>
+            </w:r>
+          </w:p>
+        </w:tc>
+      </w:tr>
+      <w:tr>
+        <w:tc>
+          <w:tcPr>
+            <w:tcW w:w="2106" w:type="dxa"/>
+          </w:tcPr>
+          <w:p>
+            <w:r>
+              <w:rPr>
+                <w:rFonts w:hint="eastAsia"/>
+              </w:rPr>
+              <w:t>P</w:t>
+            </w:r>
+            <w:r>
+              <w:t>rocess Description</w:t>
+            </w:r>
+          </w:p>
+        </w:tc>
+        <w:tc>
+          <w:tcPr>
+            <w:tcW w:w="4910" w:type="dxa"/>
+          </w:tcPr>
+          <w:p>
+            <w:pPr>
+              <w:rPr>
+                <w:rFonts w:hint="eastAsia"/>
+              </w:rPr>
+            </w:pPr>
+            <w:r>
+              <w:t>Servo</w:t>
+            </w:r>
+            <w:r>
+              <w:t xml:space="preserve"> Motor</w:t>
+            </w:r>
+            <w:r>
+              <w:rPr>
+                <w:rFonts w:hint="eastAsia"/>
+              </w:rPr>
+              <w:t>의 방향</w:t>
+            </w:r>
+            <w:r>
+              <w:rPr>
+                <w:rFonts w:hint="eastAsia"/>
+              </w:rPr>
+              <w:t xml:space="preserve"> 값을 입력 받아,</w:t>
+            </w:r>
+            <w:r>
+              <w:t xml:space="preserve"> </w:t>
+            </w:r>
+            <w:r>
+              <w:rPr>
+                <w:rFonts w:hint="eastAsia"/>
+              </w:rPr>
+              <w:t>해당 데이터를 S</w:t>
+            </w:r>
+            <w:r>
+              <w:t>ervo</w:t>
+            </w:r>
+            <w:r>
+              <w:rPr>
+                <w:rFonts w:hint="eastAsia"/>
+              </w:rPr>
+              <w:t xml:space="preserve"> 모터의 제어 알고리즘에 적용한다.</w:t>
             </w:r>
           </w:p>
         </w:tc>
@@ -7043,11 +7253,6 @@
             <w:tcW w:w="3402" w:type="dxa"/>
           </w:tcPr>
           <w:p>
-            <w:pPr>
-              <w:rPr>
-                <w:rFonts w:hint="eastAsia"/>
-              </w:rPr>
-            </w:pPr>
             <w:r>
               <w:rPr>
                 <w:rFonts w:hint="eastAsia"/>
@@ -7204,10 +7409,7 @@
           </w:p>
           <w:p>
             <w:r>
-              <w:t xml:space="preserve">Sensor </w:t>
-            </w:r>
-            <w:r>
-              <w:t>Input</w:t>
+              <w:t>Sensor Input</w:t>
             </w:r>
           </w:p>
         </w:tc>
@@ -7268,13 +7470,7 @@
               <w:rPr>
                 <w:rFonts w:hint="eastAsia"/>
               </w:rPr>
-              <w:t>카메라 센서</w:t>
-            </w:r>
-            <w:r>
-              <w:rPr>
-                <w:rFonts w:hint="eastAsia"/>
-              </w:rPr>
-              <w:t xml:space="preserve"> 입력 값을 </w:t>
+              <w:t xml:space="preserve">카메라 센서 입력 값을 </w:t>
             </w:r>
             <w:proofErr w:type="spellStart"/>
             <w:r>
@@ -7291,13 +7487,7 @@
               <w:t xml:space="preserve"> 구분한 정제된 값</w:t>
             </w:r>
           </w:p>
-          <w:p>
-            <w:pPr>
-              <w:rPr>
-                <w:rFonts w:hint="eastAsia"/>
-              </w:rPr>
-            </w:pPr>
-          </w:p>
+          <w:p/>
         </w:tc>
         <w:tc>
           <w:tcPr>
@@ -7428,11 +7618,6 @@
             </w:r>
           </w:p>
           <w:p>
-            <w:pPr>
-              <w:rPr>
-                <w:rFonts w:hint="eastAsia"/>
-              </w:rPr>
-            </w:pPr>
             <w:r>
               <w:t xml:space="preserve">signature(uint16) : </w:t>
             </w:r>
@@ -7486,11 +7671,6 @@
             <w:tcW w:w="3402" w:type="dxa"/>
           </w:tcPr>
           <w:p>
-            <w:pPr>
-              <w:rPr>
-                <w:rFonts w:hint="eastAsia"/>
-              </w:rPr>
-            </w:pPr>
             <w:r>
               <w:rPr>
                 <w:rFonts w:hint="eastAsia"/>
@@ -7590,11 +7770,6 @@
             </w:r>
           </w:p>
           <w:p>
-            <w:pPr>
-              <w:rPr>
-                <w:rFonts w:hint="eastAsia"/>
-              </w:rPr>
-            </w:pPr>
             <w:proofErr w:type="spellStart"/>
             <w:r>
               <w:rPr>
@@ -7656,11 +7831,6 @@
             <w:tcW w:w="3402" w:type="dxa"/>
           </w:tcPr>
           <w:p>
-            <w:pPr>
-              <w:rPr>
-                <w:rFonts w:hint="eastAsia"/>
-              </w:rPr>
-            </w:pPr>
             <w:r>
               <w:rPr>
                 <w:rFonts w:hint="eastAsia"/>
@@ -7723,13 +7893,7 @@
             <w:tcW w:w="1964" w:type="dxa"/>
             <w:vMerge/>
           </w:tcPr>
-          <w:p>
-            <w:pPr>
-              <w:rPr>
-                <w:rFonts w:hint="eastAsia"/>
-              </w:rPr>
-            </w:pPr>
-          </w:p>
+          <w:p/>
         </w:tc>
         <w:tc>
           <w:tcPr>
@@ -7752,11 +7916,6 @@
             </w:r>
           </w:p>
           <w:p>
-            <w:pPr>
-              <w:rPr>
-                <w:rFonts w:hint="eastAsia"/>
-              </w:rPr>
-            </w:pPr>
             <w:r>
               <w:rPr>
                 <w:rFonts w:hint="eastAsia"/>
@@ -7803,6 +7962,73 @@
             <w:tcW w:w="1964" w:type="dxa"/>
           </w:tcPr>
           <w:p>
+            <w:r>
+              <w:rPr>
+                <w:rFonts w:hint="eastAsia"/>
+              </w:rPr>
+              <w:t>P</w:t>
+            </w:r>
+            <w:r>
+              <w:t>arsed Data</w:t>
+            </w:r>
+          </w:p>
+        </w:tc>
+        <w:tc>
+          <w:tcPr>
+            <w:tcW w:w="3402" w:type="dxa"/>
+          </w:tcPr>
+          <w:p>
+            <w:proofErr w:type="spellStart"/>
+            <w:r>
+              <w:rPr>
+                <w:rFonts w:hint="eastAsia"/>
+              </w:rPr>
+              <w:t>파싱된</w:t>
+            </w:r>
+            <w:proofErr w:type="spellEnd"/>
+            <w:r>
+              <w:rPr>
+                <w:rFonts w:hint="eastAsia"/>
+              </w:rPr>
+              <w:t xml:space="preserve"> T</w:t>
+            </w:r>
+            <w:r>
+              <w:t>arget Object, Lines, Obstacle</w:t>
+            </w:r>
+            <w:r>
+              <w:rPr>
+                <w:rFonts w:hint="eastAsia"/>
+              </w:rPr>
+              <w:t xml:space="preserve"> 데이터가 종합적으로 묶인 구조체</w:t>
+            </w:r>
+          </w:p>
+        </w:tc>
+        <w:tc>
+          <w:tcPr>
+            <w:tcW w:w="1650" w:type="dxa"/>
+          </w:tcPr>
+          <w:p>
+            <w:r>
+              <w:rPr>
+                <w:rFonts w:hint="eastAsia"/>
+              </w:rPr>
+              <w:t>S</w:t>
+            </w:r>
+            <w:r>
+              <w:t>tructure</w:t>
+            </w:r>
+          </w:p>
+        </w:tc>
+      </w:tr>
+      <w:tr>
+        <w:trPr>
+          <w:trHeight w:val="508"/>
+        </w:trPr>
+        <w:tc>
+          <w:tcPr>
+            <w:tcW w:w="1964" w:type="dxa"/>
+          </w:tcPr>
+          <w:p>
             <w:pPr>
               <w:rPr>
                 <w:rFonts w:hint="eastAsia"/>
@@ -7812,10 +8038,10 @@
               <w:rPr>
                 <w:rFonts w:hint="eastAsia"/>
               </w:rPr>
-              <w:t>P</w:t>
-            </w:r>
-            <w:r>
-              <w:t>arsed Data</w:t>
+              <w:t>D</w:t>
+            </w:r>
+            <w:r>
+              <w:t>C Motor Control</w:t>
             </w:r>
           </w:p>
         </w:tc>
@@ -7829,28 +8055,29 @@
                 <w:rFonts w:hint="eastAsia"/>
               </w:rPr>
             </w:pPr>
-            <w:proofErr w:type="spellStart"/>
-            <w:r>
-              <w:rPr>
-                <w:rFonts w:hint="eastAsia"/>
-              </w:rPr>
-              <w:t>파싱된</w:t>
-            </w:r>
-            <w:proofErr w:type="spellEnd"/>
-            <w:r>
-              <w:rPr>
-                <w:rFonts w:hint="eastAsia"/>
-              </w:rPr>
-              <w:t xml:space="preserve"> T</w:t>
-            </w:r>
-            <w:r>
-              <w:t>arget Object, Lines, Obstacle</w:t>
-            </w:r>
-            <w:r>
-              <w:rPr>
-                <w:rFonts w:hint="eastAsia"/>
-              </w:rPr>
-              <w:t xml:space="preserve"> 데이터가 종합적으로 묶인 구조체</w:t>
+            <w:r>
+              <w:rPr>
+                <w:rFonts w:hint="eastAsia"/>
+              </w:rPr>
+              <w:t xml:space="preserve">우선순위가 가장 높게 측정된 기능이 연산한 </w:t>
+            </w:r>
+            <w:r>
+              <w:t xml:space="preserve">DC </w:t>
+            </w:r>
+            <w:r>
+              <w:rPr>
+                <w:rFonts w:hint="eastAsia"/>
+              </w:rPr>
+              <w:t>모터의 속력,</w:t>
+            </w:r>
+            <w:r>
+              <w:t xml:space="preserve"> </w:t>
+            </w:r>
+            <w:r>
+              <w:rPr>
+                <w:rFonts w:hint="eastAsia"/>
+              </w:rPr>
+              <w:t>방향 값</w:t>
             </w:r>
           </w:p>
         </w:tc>
@@ -7859,6 +8086,11 @@
             <w:tcW w:w="1650" w:type="dxa"/>
           </w:tcPr>
           <w:p>
+            <w:pPr>
+              <w:rPr>
+                <w:rFonts w:hint="eastAsia"/>
+              </w:rPr>
+            </w:pPr>
             <w:r>
               <w:rPr>
                 <w:rFonts w:hint="eastAsia"/>
@@ -7868,13 +8100,392 @@
             <w:r>
               <w:t>tructure</w:t>
             </w:r>
+          </w:p>
+        </w:tc>
+      </w:tr>
+      <w:tr>
+        <w:trPr>
+          <w:trHeight w:val="508"/>
+        </w:trPr>
+        <w:tc>
+          <w:tcPr>
+            <w:tcW w:w="1964" w:type="dxa"/>
+          </w:tcPr>
+          <w:p>
+            <w:r>
+              <w:rPr>
+                <w:rFonts w:hint="eastAsia"/>
+              </w:rPr>
+              <w:lastRenderedPageBreak/>
+              <w:t>S</w:t>
+            </w:r>
+            <w:r>
+              <w:t xml:space="preserve">ervo </w:t>
+            </w:r>
+          </w:p>
+          <w:p>
+            <w:pPr>
+              <w:rPr>
+                <w:rFonts w:hint="eastAsia"/>
+              </w:rPr>
+            </w:pPr>
+            <w:r>
+              <w:t>Motor Control</w:t>
+            </w:r>
+          </w:p>
+        </w:tc>
+        <w:tc>
+          <w:tcPr>
+            <w:tcW w:w="3402" w:type="dxa"/>
+          </w:tcPr>
+          <w:p>
+            <w:pPr>
+              <w:rPr>
+                <w:rFonts w:hint="eastAsia"/>
+              </w:rPr>
+            </w:pPr>
+            <w:r>
+              <w:rPr>
+                <w:rFonts w:hint="eastAsia"/>
+              </w:rPr>
+              <w:t xml:space="preserve">우선순위가 가장 높게 측정된 기능이 연산한 </w:t>
+            </w:r>
+            <w:r>
+              <w:t xml:space="preserve">Servo </w:t>
+            </w:r>
+            <w:r>
+              <w:rPr>
+                <w:rFonts w:hint="eastAsia"/>
+              </w:rPr>
+              <w:t>모터의 방향 값</w:t>
+            </w:r>
+          </w:p>
+        </w:tc>
+        <w:tc>
+          <w:tcPr>
+            <w:tcW w:w="1650" w:type="dxa"/>
+          </w:tcPr>
+          <w:p>
+            <w:pPr>
+              <w:rPr>
+                <w:rFonts w:hint="eastAsia"/>
+              </w:rPr>
+            </w:pPr>
+            <w:r>
+              <w:rPr>
+                <w:rFonts w:hint="eastAsia"/>
+              </w:rPr>
+              <w:t>F</w:t>
+            </w:r>
+            <w:r>
+              <w:t>loat</w:t>
+            </w:r>
+          </w:p>
+        </w:tc>
+      </w:tr>
+      <w:tr>
+        <w:trPr>
+          <w:trHeight w:val="345"/>
+        </w:trPr>
+        <w:tc>
+          <w:tcPr>
+            <w:tcW w:w="1964" w:type="dxa"/>
+            <w:vMerge w:val="restart"/>
+          </w:tcPr>
+          <w:p>
+            <w:pPr>
+              <w:rPr>
+                <w:rFonts w:hint="eastAsia"/>
+              </w:rPr>
+            </w:pPr>
+            <w:r>
+              <w:rPr>
+                <w:rFonts w:hint="eastAsia"/>
+              </w:rPr>
+              <w:t>M</w:t>
+            </w:r>
+            <w:r>
+              <w:t>otor Vector</w:t>
+            </w:r>
+          </w:p>
+        </w:tc>
+        <w:tc>
+          <w:tcPr>
+            <w:tcW w:w="3402" w:type="dxa"/>
+          </w:tcPr>
+          <w:p>
+            <w:pPr>
+              <w:rPr>
+                <w:rFonts w:hint="eastAsia"/>
+              </w:rPr>
+            </w:pPr>
+            <w:r>
+              <w:rPr>
+                <w:rFonts w:hint="eastAsia"/>
+              </w:rPr>
+              <w:t>D</w:t>
+            </w:r>
+            <w:r>
+              <w:t xml:space="preserve">C </w:t>
+            </w:r>
+            <w:r>
+              <w:rPr>
+                <w:rFonts w:hint="eastAsia"/>
+              </w:rPr>
+              <w:t>모터에 최종적으로 적용할 벡터 값을 가진 구조체</w:t>
+            </w:r>
+          </w:p>
+        </w:tc>
+        <w:tc>
+          <w:tcPr>
+            <w:tcW w:w="1650" w:type="dxa"/>
+            <w:vMerge w:val="restart"/>
+          </w:tcPr>
+          <w:p>
+            <w:pPr>
+              <w:rPr>
+                <w:rFonts w:hint="eastAsia"/>
+              </w:rPr>
+            </w:pPr>
+            <w:r>
+              <w:rPr>
+                <w:rFonts w:hint="eastAsia"/>
+              </w:rPr>
+              <w:t>S</w:t>
+            </w:r>
+            <w:r>
+              <w:t>tructure</w:t>
+            </w:r>
+          </w:p>
+        </w:tc>
+      </w:tr>
+      <w:tr>
+        <w:trPr>
+          <w:trHeight w:val="345"/>
+        </w:trPr>
+        <w:tc>
+          <w:tcPr>
+            <w:tcW w:w="1964" w:type="dxa"/>
+            <w:vMerge/>
+          </w:tcPr>
+          <w:p>
+            <w:pPr>
+              <w:rPr>
+                <w:rFonts w:hint="eastAsia"/>
+              </w:rPr>
+            </w:pPr>
+          </w:p>
+        </w:tc>
+        <w:tc>
+          <w:tcPr>
+            <w:tcW w:w="3402" w:type="dxa"/>
+          </w:tcPr>
+          <w:p>
+            <w:r>
+              <w:rPr>
+                <w:rFonts w:hint="eastAsia"/>
+              </w:rPr>
+              <w:t>s</w:t>
+            </w:r>
+            <w:r>
+              <w:t xml:space="preserve">peed(float array) : </w:t>
+            </w:r>
+            <w:r>
+              <w:rPr>
+                <w:rFonts w:hint="eastAsia"/>
+              </w:rPr>
+              <w:t xml:space="preserve">우선순위가 가장 높은 기능이 </w:t>
+            </w:r>
+            <w:r>
+              <w:rPr>
+                <w:rFonts w:hint="eastAsia"/>
+              </w:rPr>
+              <w:t>연산한 속력</w:t>
+            </w:r>
+            <w:r>
+              <w:t xml:space="preserve"> </w:t>
+            </w:r>
+          </w:p>
+          <w:p>
+            <w:pPr>
+              <w:rPr>
+                <w:rFonts w:hint="eastAsia"/>
+              </w:rPr>
+            </w:pPr>
+            <w:r>
+              <w:rPr>
+                <w:rFonts w:hint="eastAsia"/>
+              </w:rPr>
+              <w:t>d</w:t>
+            </w:r>
+            <w:r>
+              <w:t xml:space="preserve">irection(float array) : </w:t>
+            </w:r>
+            <w:r>
+              <w:rPr>
+                <w:rFonts w:hint="eastAsia"/>
+              </w:rPr>
+              <w:t xml:space="preserve">우선순위가 가장 높은 기능이 연산한 </w:t>
+            </w:r>
+            <w:r>
+              <w:rPr>
+                <w:rFonts w:hint="eastAsia"/>
+              </w:rPr>
+              <w:t>방향</w:t>
+            </w:r>
+          </w:p>
+        </w:tc>
+        <w:tc>
+          <w:tcPr>
+            <w:tcW w:w="1650" w:type="dxa"/>
+            <w:vMerge/>
+          </w:tcPr>
+          <w:p>
+            <w:pPr>
+              <w:rPr>
+                <w:rFonts w:hint="eastAsia"/>
+              </w:rPr>
+            </w:pPr>
+          </w:p>
+        </w:tc>
+      </w:tr>
+      <w:tr>
+        <w:trPr>
+          <w:trHeight w:val="345"/>
+        </w:trPr>
+        <w:tc>
+          <w:tcPr>
+            <w:tcW w:w="1964" w:type="dxa"/>
+            <w:vMerge w:val="restart"/>
+          </w:tcPr>
+          <w:p>
+            <w:pPr>
+              <w:rPr>
+                <w:rFonts w:hint="eastAsia"/>
+              </w:rPr>
+            </w:pPr>
+            <w:r>
+              <w:rPr>
+                <w:rFonts w:hint="eastAsia"/>
+              </w:rPr>
+              <w:t>D</w:t>
+            </w:r>
+            <w:r>
+              <w:t>irection</w:t>
+            </w:r>
+          </w:p>
+        </w:tc>
+        <w:tc>
+          <w:tcPr>
+            <w:tcW w:w="3402" w:type="dxa"/>
+          </w:tcPr>
+          <w:p>
+            <w:pPr>
+              <w:rPr>
+                <w:rFonts w:hint="eastAsia"/>
+              </w:rPr>
+            </w:pPr>
+            <w:r>
+              <w:rPr>
+                <w:rFonts w:hint="eastAsia"/>
+              </w:rPr>
+              <w:t>S</w:t>
+            </w:r>
+            <w:r>
+              <w:t xml:space="preserve">ervo </w:t>
+            </w:r>
+            <w:r>
+              <w:rPr>
+                <w:rFonts w:hint="eastAsia"/>
+              </w:rPr>
+              <w:t>모터에 최종적으로 적용할 방향 값</w:t>
+            </w:r>
+          </w:p>
+        </w:tc>
+        <w:tc>
+          <w:tcPr>
+            <w:tcW w:w="1650" w:type="dxa"/>
+            <w:vMerge w:val="restart"/>
+          </w:tcPr>
+          <w:p>
+            <w:pPr>
+              <w:rPr>
+                <w:rFonts w:hint="eastAsia"/>
+              </w:rPr>
+            </w:pPr>
+            <w:r>
+              <w:rPr>
+                <w:rFonts w:hint="eastAsia"/>
+              </w:rPr>
+              <w:t>F</w:t>
+            </w:r>
+            <w:r>
+              <w:t>loat</w:t>
+            </w:r>
+          </w:p>
+        </w:tc>
+      </w:tr>
+      <w:tr>
+        <w:trPr>
+          <w:trHeight w:val="345"/>
+        </w:trPr>
+        <w:tc>
+          <w:tcPr>
+            <w:tcW w:w="1964" w:type="dxa"/>
+            <w:vMerge/>
+          </w:tcPr>
+          <w:p>
+            <w:pPr>
+              <w:rPr>
+                <w:rFonts w:hint="eastAsia"/>
+              </w:rPr>
+            </w:pPr>
+          </w:p>
+        </w:tc>
+        <w:tc>
+          <w:tcPr>
+            <w:tcW w:w="3402" w:type="dxa"/>
+          </w:tcPr>
+          <w:p>
+            <w:pPr>
+              <w:rPr>
+                <w:rFonts w:hint="eastAsia"/>
+              </w:rPr>
+            </w:pPr>
+            <w:r>
+              <w:rPr>
+                <w:rFonts w:hint="eastAsia"/>
+              </w:rPr>
+              <w:t>d</w:t>
+            </w:r>
+            <w:r>
+              <w:t xml:space="preserve">irection(float array) : </w:t>
+            </w:r>
+            <w:r>
+              <w:rPr>
+                <w:rFonts w:hint="eastAsia"/>
+              </w:rPr>
+              <w:t>우선순위가 가장 높은 기능이 연산한 방향</w:t>
+            </w:r>
+          </w:p>
+        </w:tc>
+        <w:tc>
+          <w:tcPr>
+            <w:tcW w:w="1650" w:type="dxa"/>
+            <w:vMerge/>
+          </w:tcPr>
+          <w:p>
+            <w:pPr>
+              <w:rPr>
+                <w:rFonts w:hint="eastAsia"/>
+              </w:rPr>
+            </w:pPr>
           </w:p>
         </w:tc>
       </w:tr>
     </w:tbl>
     <w:p>
       <w:pPr>
-        <w:ind w:left="2000"/>
         <w:rPr>
           <w:rFonts w:hint="eastAsia"/>
         </w:rPr>
@@ -7920,6 +8531,57 @@
     </w:p>
     <w:p>
       <w:pPr>
+        <w:ind w:left="2000"/>
+        <w:rPr>
+          <w:rFonts w:hint="eastAsia"/>
+        </w:rPr>
+      </w:pPr>
+      <w:r>
+        <w:drawing>
+          <wp:inline distT="0" distB="0" distL="0" distR="0" wp14:anchorId="0584FA5E" wp14:editId="098B2DA4">
+            <wp:extent cx="3968179" cy="2734057"/>
+            <wp:effectExtent l="0" t="0" r="0" b="9525"/>
+            <wp:docPr id="3" name="그림 3"/>
+            <wp:cNvGraphicFramePr>
+              <a:graphicFrameLocks xmlns:a="http://schemas.openxmlformats.org/drawingml/2006/main" noChangeAspect="1"/>
+            </wp:cNvGraphicFramePr>
+            <a:graphic xmlns:a="http://schemas.openxmlformats.org/drawingml/2006/main">
+              <a:graphicData uri="http://schemas.openxmlformats.org/drawingml/2006/picture">
+                <pic:pic xmlns:pic="http://schemas.openxmlformats.org/drawingml/2006/picture">
+                  <pic:nvPicPr>
+                    <pic:cNvPr id="3" name="그림 3"/>
+                    <pic:cNvPicPr/>
+                  </pic:nvPicPr>
+                  <pic:blipFill>
+                    <a:blip r:embed="rId13">
+                      <a:extLst>
+                        <a:ext uri="{28A0092B-C50C-407E-A947-70E740481C1C}">
+                          <a14:useLocalDpi xmlns:a14="http://schemas.microsoft.com/office/drawing/2010/main" val="0"/>
+                        </a:ext>
+                      </a:extLst>
+                    </a:blip>
+                    <a:stretch>
+                      <a:fillRect/>
+                    </a:stretch>
+                  </pic:blipFill>
+                  <pic:spPr>
+                    <a:xfrm>
+                      <a:off x="0" y="0"/>
+                      <a:ext cx="3968179" cy="2734057"/>
+                    </a:xfrm>
+                    <a:prstGeom prst="rect">
+                      <a:avLst/>
+                    </a:prstGeom>
+                  </pic:spPr>
+                </pic:pic>
+              </a:graphicData>
+            </a:graphic>
+          </wp:inline>
+        </w:drawing>
+      </w:r>
+    </w:p>
+    <w:p>
+      <w:pPr>
         <w:pStyle w:val="a9"/>
         <w:numPr>
           <w:ilvl w:val="4"/>
@@ -7936,6 +8598,314 @@
       <w:r>
         <w:t>rocess Specification</w:t>
       </w:r>
+    </w:p>
+    <w:tbl>
+      <w:tblPr>
+        <w:tblStyle w:val="a3"/>
+        <w:tblW w:w="0" w:type="auto"/>
+        <w:tblInd w:w="2000" w:type="dxa"/>
+        <w:tblLook w:val="04A0" w:firstRow="1" w:lastRow="0" w:firstColumn="1" w:lastColumn="0" w:noHBand="0" w:noVBand="1"/>
+      </w:tblPr>
+      <w:tblGrid>
+        <w:gridCol w:w="2106"/>
+        <w:gridCol w:w="4910"/>
+      </w:tblGrid>
+      <w:tr>
+        <w:tc>
+          <w:tcPr>
+            <w:tcW w:w="2106" w:type="dxa"/>
+          </w:tcPr>
+          <w:p>
+            <w:r>
+              <w:rPr>
+                <w:rFonts w:hint="eastAsia"/>
+              </w:rPr>
+              <w:t>R</w:t>
+            </w:r>
+            <w:r>
+              <w:t>eference No.</w:t>
+            </w:r>
+          </w:p>
+        </w:tc>
+        <w:tc>
+          <w:tcPr>
+            <w:tcW w:w="4910" w:type="dxa"/>
+          </w:tcPr>
+          <w:p>
+            <w:r>
+              <w:t>2.</w:t>
+            </w:r>
+            <w:r>
+              <w:t>1.1</w:t>
+            </w:r>
+          </w:p>
+        </w:tc>
+      </w:tr>
+      <w:tr>
+        <w:tc>
+          <w:tcPr>
+            <w:tcW w:w="2106" w:type="dxa"/>
+          </w:tcPr>
+          <w:p>
+            <w:r>
+              <w:rPr>
+                <w:rFonts w:hint="eastAsia"/>
+              </w:rPr>
+              <w:t>N</w:t>
+            </w:r>
+            <w:r>
+              <w:t>ame</w:t>
+            </w:r>
+          </w:p>
+        </w:tc>
+        <w:tc>
+          <w:tcPr>
+            <w:tcW w:w="4910" w:type="dxa"/>
+          </w:tcPr>
+          <w:p>
+            <w:r>
+              <w:t>Controller</w:t>
+            </w:r>
+          </w:p>
+        </w:tc>
+      </w:tr>
+      <w:tr>
+        <w:tc>
+          <w:tcPr>
+            <w:tcW w:w="2106" w:type="dxa"/>
+          </w:tcPr>
+          <w:p>
+            <w:r>
+              <w:rPr>
+                <w:rFonts w:hint="eastAsia"/>
+              </w:rPr>
+              <w:t>I</w:t>
+            </w:r>
+            <w:r>
+              <w:t>nput</w:t>
+            </w:r>
+          </w:p>
+        </w:tc>
+        <w:tc>
+          <w:tcPr>
+            <w:tcW w:w="4910" w:type="dxa"/>
+          </w:tcPr>
+          <w:p>
+            <w:r>
+              <w:t>Parsed Data</w:t>
+            </w:r>
+          </w:p>
+        </w:tc>
+      </w:tr>
+      <w:tr>
+        <w:tc>
+          <w:tcPr>
+            <w:tcW w:w="2106" w:type="dxa"/>
+          </w:tcPr>
+          <w:p>
+            <w:r>
+              <w:rPr>
+                <w:rFonts w:hint="eastAsia"/>
+              </w:rPr>
+              <w:t>O</w:t>
+            </w:r>
+            <w:r>
+              <w:t>utput</w:t>
+            </w:r>
+          </w:p>
+        </w:tc>
+        <w:tc>
+          <w:tcPr>
+            <w:tcW w:w="4910" w:type="dxa"/>
+          </w:tcPr>
+          <w:p>
+            <w:r>
+              <w:t>Trigger</w:t>
+            </w:r>
+          </w:p>
+        </w:tc>
+      </w:tr>
+      <w:tr>
+        <w:trPr>
+          <w:trHeight w:val="518"/>
+        </w:trPr>
+        <w:tc>
+          <w:tcPr>
+            <w:tcW w:w="2106" w:type="dxa"/>
+            <w:vMerge w:val="restart"/>
+          </w:tcPr>
+          <w:p>
+            <w:r>
+              <w:rPr>
+                <w:rFonts w:hint="eastAsia"/>
+              </w:rPr>
+              <w:lastRenderedPageBreak/>
+              <w:t>P</w:t>
+            </w:r>
+            <w:r>
+              <w:t>rocess Description</w:t>
+            </w:r>
+          </w:p>
+        </w:tc>
+        <w:tc>
+          <w:tcPr>
+            <w:tcW w:w="4910" w:type="dxa"/>
+          </w:tcPr>
+          <w:p>
+            <w:r>
+              <w:t>Parsed Data</w:t>
+            </w:r>
+            <w:r>
+              <w:rPr>
+                <w:rFonts w:hint="eastAsia"/>
+              </w:rPr>
+              <w:t xml:space="preserve">로부터 적절한 기능을 판단하여 </w:t>
+            </w:r>
+            <w:r>
+              <w:t>state</w:t>
+            </w:r>
+            <w:r>
+              <w:rPr>
+                <w:rFonts w:hint="eastAsia"/>
+              </w:rPr>
+              <w:t>를 변동하고,</w:t>
+            </w:r>
+            <w:r>
+              <w:t xml:space="preserve"> </w:t>
+            </w:r>
+            <w:r>
+              <w:rPr>
+                <w:rFonts w:hint="eastAsia"/>
+              </w:rPr>
+              <w:t>기능에 기재된 알고리즘을 수행한다.</w:t>
+            </w:r>
+          </w:p>
+          <w:p>
+            <w:pPr>
+              <w:rPr>
+                <w:rFonts w:hint="eastAsia"/>
+              </w:rPr>
+            </w:pPr>
+          </w:p>
+        </w:tc>
+      </w:tr>
+      <w:tr>
+        <w:trPr>
+          <w:trHeight w:val="517"/>
+        </w:trPr>
+        <w:tc>
+          <w:tcPr>
+            <w:tcW w:w="2106" w:type="dxa"/>
+            <w:vMerge/>
+          </w:tcPr>
+          <w:p>
+            <w:pPr>
+              <w:rPr>
+                <w:rFonts w:hint="eastAsia"/>
+              </w:rPr>
+            </w:pPr>
+          </w:p>
+        </w:tc>
+        <w:tc>
+          <w:tcPr>
+            <w:tcW w:w="4910" w:type="dxa"/>
+          </w:tcPr>
+          <w:p>
+            <w:r>
+              <w:t>O</w:t>
+            </w:r>
+            <w:r>
+              <w:t xml:space="preserve">bject Tracking : </w:t>
+            </w:r>
+            <w:r>
+              <w:rPr>
+                <w:rFonts w:hint="eastAsia"/>
+              </w:rPr>
+              <w:t xml:space="preserve">추적할 오브젝트 대상이 현재 </w:t>
+            </w:r>
+            <w:r>
+              <w:t xml:space="preserve">Tick </w:t>
+            </w:r>
+            <w:r>
+              <w:rPr>
+                <w:rFonts w:hint="eastAsia"/>
+              </w:rPr>
+              <w:t>단계에서 존재하는 경우</w:t>
+            </w:r>
+          </w:p>
+          <w:p>
+            <w:r>
+              <w:t>L</w:t>
+            </w:r>
+            <w:r>
+              <w:t>ine Tracking :</w:t>
+            </w:r>
+            <w:r>
+              <w:t xml:space="preserve"> </w:t>
+            </w:r>
+            <w:r>
+              <w:rPr>
+                <w:rFonts w:hint="eastAsia"/>
+              </w:rPr>
+              <w:t xml:space="preserve">추적할 오브젝트 대상이 현재 </w:t>
+            </w:r>
+            <w:r>
+              <w:t xml:space="preserve">Tick </w:t>
+            </w:r>
+            <w:r>
+              <w:rPr>
+                <w:rFonts w:hint="eastAsia"/>
+              </w:rPr>
+              <w:t>단계에서 존재하지 않으며,</w:t>
+            </w:r>
+            <w:r>
+              <w:t xml:space="preserve"> </w:t>
+            </w:r>
+            <w:r>
+              <w:rPr>
+                <w:rFonts w:hint="eastAsia"/>
+              </w:rPr>
+              <w:t>라인이 존재하는 경우</w:t>
+            </w:r>
+          </w:p>
+          <w:p>
+            <w:pPr>
+              <w:rPr>
+                <w:rFonts w:hint="eastAsia"/>
+              </w:rPr>
+            </w:pPr>
+            <w:r>
+              <w:t>H</w:t>
+            </w:r>
+            <w:r>
+              <w:t xml:space="preserve">azard Prevention : </w:t>
+            </w:r>
+            <w:r>
+              <w:rPr>
+                <w:rFonts w:hint="eastAsia"/>
+              </w:rPr>
+              <w:t xml:space="preserve">추적할 오브젝트와 장애물이 현재 </w:t>
+            </w:r>
+            <w:r>
+              <w:t xml:space="preserve">Tick </w:t>
+            </w:r>
+            <w:r>
+              <w:rPr>
+                <w:rFonts w:hint="eastAsia"/>
+              </w:rPr>
+              <w:t>단계에서 존재하는 경우</w:t>
+            </w:r>
+          </w:p>
+        </w:tc>
+      </w:tr>
+    </w:tbl>
+    <w:p>
+      <w:pPr>
+        <w:ind w:left="2000"/>
+        <w:rPr>
+          <w:rFonts w:hint="eastAsia"/>
+        </w:rPr>
+      </w:pPr>
     </w:p>
     <w:p>
       <w:pPr>
@@ -8032,10 +9002,10 @@
               <w:rPr>
                 <w:rFonts w:hint="eastAsia"/>
               </w:rPr>
-              <w:t>C</w:t>
-            </w:r>
-            <w:r>
-              <w:t>amera Input</w:t>
+              <w:t>T</w:t>
+            </w:r>
+            <w:r>
+              <w:t>rigger</w:t>
             </w:r>
           </w:p>
         </w:tc>
@@ -8044,11 +9014,25 @@
             <w:tcW w:w="3402" w:type="dxa"/>
           </w:tcPr>
           <w:p>
-            <w:r>
-              <w:rPr>
-                <w:rFonts w:hint="eastAsia"/>
-              </w:rPr>
-              <w:t>카메라 센서가 입력 받는 물체의 좌표,</w:t>
+            <w:pPr>
+              <w:rPr>
+                <w:rFonts w:hint="eastAsia"/>
+              </w:rPr>
+            </w:pPr>
+            <w:r>
+              <w:rPr>
+                <w:rFonts w:hint="eastAsia"/>
+              </w:rPr>
+              <w:t>P</w:t>
+            </w:r>
+            <w:r>
+              <w:t>arsed Data</w:t>
+            </w:r>
+            <w:r>
+              <w:rPr>
+                <w:rFonts w:hint="eastAsia"/>
+              </w:rPr>
+              <w:t>를 기반으로 연산한 기능 별 우선순위에 따라,</w:t>
             </w:r>
             <w:r>
               <w:t xml:space="preserve"> </w:t>
@@ -8057,33 +9041,8 @@
               <w:rPr>
                 <w:rFonts w:hint="eastAsia"/>
               </w:rPr>
-              <w:t>너비,</w:t>
-            </w:r>
-            <w:r>
-              <w:t xml:space="preserve"> </w:t>
-            </w:r>
-            <w:r>
-              <w:rPr>
-                <w:rFonts w:hint="eastAsia"/>
-              </w:rPr>
-              <w:t>높이,</w:t>
-            </w:r>
-            <w:r>
-              <w:t xml:space="preserve"> </w:t>
-            </w:r>
-            <w:r>
-              <w:rPr>
-                <w:rFonts w:hint="eastAsia"/>
-              </w:rPr>
-              <w:t>색체 코드 정보</w:t>
-            </w:r>
-          </w:p>
-          <w:p>
-            <w:pPr>
-              <w:rPr>
-                <w:rFonts w:hint="eastAsia"/>
-              </w:rPr>
-            </w:pPr>
+              <w:t>어떤 기능을 실행할 지 결정하는 트리거</w:t>
+            </w:r>
           </w:p>
         </w:tc>
         <w:tc>
@@ -8093,13 +9052,7 @@
           </w:tcPr>
           <w:p>
             <w:r>
-              <w:rPr>
-                <w:rFonts w:hint="eastAsia"/>
-              </w:rPr>
-              <w:t>S</w:t>
-            </w:r>
-            <w:r>
-              <w:t>tructure</w:t>
+              <w:t>Enum</w:t>
             </w:r>
           </w:p>
         </w:tc>
@@ -8113,148 +9066,129 @@
             <w:tcW w:w="1964" w:type="dxa"/>
             <w:vMerge/>
           </w:tcPr>
+          <w:p/>
+        </w:tc>
+        <w:tc>
+          <w:tcPr>
+            <w:tcW w:w="3402" w:type="dxa"/>
+          </w:tcPr>
+          <w:p>
+            <w:r>
+              <w:rPr>
+                <w:rFonts w:hint="eastAsia"/>
+              </w:rPr>
+              <w:t>S</w:t>
+            </w:r>
+            <w:r>
+              <w:t>TATE</w:t>
+            </w:r>
+            <w:r>
+              <w:t>(</w:t>
+            </w:r>
+            <w:r>
+              <w:t>Enum</w:t>
+            </w:r>
+            <w:r>
+              <w:t>)</w:t>
+            </w:r>
+            <w:r>
+              <w:rPr>
+                <w:rFonts w:hint="eastAsia"/>
+              </w:rPr>
+              <w:t xml:space="preserve"> </w:t>
+            </w:r>
+            <w:r>
+              <w:t xml:space="preserve">: </w:t>
+            </w:r>
+            <w:r>
+              <w:rPr>
+                <w:rFonts w:hint="eastAsia"/>
+              </w:rPr>
+              <w:t>물체 추적,</w:t>
+            </w:r>
+            <w:r>
+              <w:t xml:space="preserve"> </w:t>
+            </w:r>
+            <w:r>
+              <w:rPr>
+                <w:rFonts w:hint="eastAsia"/>
+              </w:rPr>
+              <w:t>라인 추적,</w:t>
+            </w:r>
+            <w:r>
+              <w:t xml:space="preserve"> </w:t>
+            </w:r>
+            <w:r>
+              <w:rPr>
+                <w:rFonts w:hint="eastAsia"/>
+              </w:rPr>
+              <w:t xml:space="preserve">위험 예방 중 </w:t>
+            </w:r>
+            <w:r>
+              <w:rPr>
+                <w:rFonts w:hint="eastAsia"/>
+              </w:rPr>
+              <w:t xml:space="preserve">우선 순위가 높은 기능에 따라 </w:t>
+            </w:r>
+            <w:r>
+              <w:t>Enum type</w:t>
+            </w:r>
+            <w:r>
+              <w:rPr>
+                <w:rFonts w:hint="eastAsia"/>
+              </w:rPr>
+              <w:t>의 S</w:t>
+            </w:r>
+            <w:r>
+              <w:t>TATE</w:t>
+            </w:r>
+            <w:r>
+              <w:rPr>
+                <w:rFonts w:hint="eastAsia"/>
+              </w:rPr>
+              <w:t>가 결정된다.</w:t>
+            </w:r>
+          </w:p>
+          <w:p>
+            <w:proofErr w:type="gramStart"/>
+            <w:r>
+              <w:rPr>
+                <w:rFonts w:hint="eastAsia"/>
+              </w:rPr>
+              <w:t>S</w:t>
+            </w:r>
+            <w:r>
+              <w:t>TATE :</w:t>
+            </w:r>
+            <w:proofErr w:type="gramEnd"/>
+            <w:r>
+              <w:t xml:space="preserve"> </w:t>
+            </w:r>
+          </w:p>
+          <w:p>
+            <w:r>
+              <w:rPr>
+                <w:rFonts w:hint="eastAsia"/>
+              </w:rPr>
+              <w:t>0</w:t>
+            </w:r>
+            <w:r>
+              <w:t xml:space="preserve"> (OBJECT_TRACKING), </w:t>
+            </w:r>
+          </w:p>
+          <w:p>
+            <w:r>
+              <w:t xml:space="preserve">1 (LINE TRACKING), </w:t>
+            </w:r>
+          </w:p>
           <w:p>
             <w:pPr>
               <w:rPr>
                 <w:rFonts w:hint="eastAsia"/>
               </w:rPr>
             </w:pPr>
-          </w:p>
-        </w:tc>
-        <w:tc>
-          <w:tcPr>
-            <w:tcW w:w="3402" w:type="dxa"/>
-          </w:tcPr>
-          <w:p>
-            <w:proofErr w:type="spellStart"/>
-            <w:r>
-              <w:t>pos_x</w:t>
-            </w:r>
-            <w:proofErr w:type="spellEnd"/>
-            <w:r>
-              <w:t xml:space="preserve">(uint16) : </w:t>
-            </w:r>
-            <w:r>
-              <w:rPr>
-                <w:rFonts w:hint="eastAsia"/>
-              </w:rPr>
-              <w:t xml:space="preserve">카메라 모듈이 인식한 물체의 </w:t>
-            </w:r>
-            <w:r>
-              <w:t>x</w:t>
-            </w:r>
-            <w:r>
-              <w:rPr>
-                <w:rFonts w:hint="eastAsia"/>
-              </w:rPr>
-              <w:t>좌표</w:t>
-            </w:r>
-          </w:p>
-          <w:p>
-            <w:proofErr w:type="spellStart"/>
-            <w:r>
-              <w:rPr>
-                <w:rFonts w:hint="eastAsia"/>
-              </w:rPr>
-              <w:t>p</w:t>
-            </w:r>
-            <w:r>
-              <w:t>os_y</w:t>
-            </w:r>
-            <w:proofErr w:type="spellEnd"/>
-            <w:r>
-              <w:t xml:space="preserve">(uint16) : </w:t>
-            </w:r>
-            <w:r>
-              <w:rPr>
-                <w:rFonts w:hint="eastAsia"/>
-              </w:rPr>
-              <w:t xml:space="preserve">카메라 모듈이 인식한 물체의 </w:t>
-            </w:r>
-            <w:r>
-              <w:t>y</w:t>
-            </w:r>
-            <w:r>
-              <w:rPr>
-                <w:rFonts w:hint="eastAsia"/>
-              </w:rPr>
-              <w:t>좌표</w:t>
-            </w:r>
-          </w:p>
-          <w:p>
-            <w:r>
-              <w:rPr>
-                <w:rFonts w:hint="eastAsia"/>
-              </w:rPr>
-              <w:t>w</w:t>
-            </w:r>
-            <w:r>
-              <w:t xml:space="preserve">idth(uint16) : </w:t>
-            </w:r>
-            <w:r>
-              <w:rPr>
-                <w:rFonts w:hint="eastAsia"/>
-              </w:rPr>
-              <w:t xml:space="preserve">카메라 모듈이 인식한 물체의 너비 </w:t>
-            </w:r>
-          </w:p>
-          <w:p>
-            <w:r>
-              <w:rPr>
-                <w:rFonts w:hint="eastAsia"/>
-              </w:rPr>
-              <w:t>h</w:t>
-            </w:r>
-            <w:r>
-              <w:t xml:space="preserve">eight(uint16) : </w:t>
-            </w:r>
-            <w:r>
-              <w:rPr>
-                <w:rFonts w:hint="eastAsia"/>
-              </w:rPr>
-              <w:t>카메라 모듈이 인식한 물체의 높이</w:t>
-            </w:r>
-          </w:p>
-          <w:p>
-            <w:r>
-              <w:lastRenderedPageBreak/>
-              <w:t xml:space="preserve">angle(uint16) : </w:t>
-            </w:r>
-            <w:r>
-              <w:rPr>
-                <w:rFonts w:hint="eastAsia"/>
-              </w:rPr>
-              <w:t>카메라 모듈이 인식한 물체와의 각도</w:t>
-            </w:r>
-          </w:p>
-          <w:p>
-            <w:pPr>
-              <w:rPr>
-                <w:rFonts w:hint="eastAsia"/>
-              </w:rPr>
-            </w:pPr>
-            <w:r>
-              <w:t xml:space="preserve">signature(uint16) : </w:t>
-            </w:r>
-            <w:r>
-              <w:rPr>
-                <w:rFonts w:hint="eastAsia"/>
-              </w:rPr>
-              <w:t xml:space="preserve">카메라 모듈이 인식한 물체의 색체 </w:t>
-            </w:r>
-            <w:proofErr w:type="spellStart"/>
-            <w:r>
-              <w:rPr>
-                <w:rFonts w:hint="eastAsia"/>
-              </w:rPr>
-              <w:t>시그니쳐</w:t>
-            </w:r>
-            <w:proofErr w:type="spellEnd"/>
-            <w:r>
-              <w:rPr>
-                <w:rFonts w:hint="eastAsia"/>
-              </w:rPr>
-              <w:t xml:space="preserve"> 넘버</w:t>
+            <w:r>
+              <w:t>2 (HAZARD PREVENTION)</w:t>
             </w:r>
           </w:p>
         </w:tc>
@@ -8273,13 +9207,7 @@
           </w:tcPr>
           <w:p>
             <w:r>
-              <w:rPr>
-                <w:rFonts w:hint="eastAsia"/>
-              </w:rPr>
-              <w:t>I</w:t>
-            </w:r>
-            <w:r>
-              <w:t>R Input</w:t>
+              <w:t>Motor Vector</w:t>
             </w:r>
           </w:p>
         </w:tc>
@@ -8292,39 +9220,16 @@
               <w:rPr>
                 <w:rFonts w:hint="eastAsia"/>
               </w:rPr>
-              <w:t xml:space="preserve">원격 </w:t>
-            </w:r>
-            <w:r>
-              <w:t xml:space="preserve">IR </w:t>
-            </w:r>
-            <w:r>
-              <w:rPr>
-                <w:rFonts w:hint="eastAsia"/>
-              </w:rPr>
-              <w:t>컨트롤러와 I</w:t>
-            </w:r>
-            <w:r>
-              <w:t xml:space="preserve">R </w:t>
-            </w:r>
-            <w:r>
-              <w:rPr>
-                <w:rFonts w:hint="eastAsia"/>
-              </w:rPr>
-              <w:t xml:space="preserve">라인 </w:t>
-            </w:r>
-            <w:proofErr w:type="spellStart"/>
-            <w:r>
-              <w:rPr>
-                <w:rFonts w:hint="eastAsia"/>
-              </w:rPr>
-              <w:t>트레이싱</w:t>
-            </w:r>
-            <w:proofErr w:type="spellEnd"/>
-            <w:r>
-              <w:rPr>
-                <w:rFonts w:hint="eastAsia"/>
-              </w:rPr>
-              <w:t xml:space="preserve"> 센서를 통해 입력 받는 라인과의 거리 정보</w:t>
+              <w:t>D</w:t>
+            </w:r>
+            <w:r>
+              <w:t xml:space="preserve">C </w:t>
+            </w:r>
+            <w:r>
+              <w:rPr>
+                <w:rFonts w:hint="eastAsia"/>
+              </w:rPr>
+              <w:t>모터에 최종적으로 적용할 벡터 값을 가진 구조체</w:t>
             </w:r>
           </w:p>
         </w:tc>
@@ -8337,10 +9242,10 @@
               <w:rPr>
                 <w:rFonts w:hint="eastAsia"/>
               </w:rPr>
-              <w:t>U</w:t>
-            </w:r>
-            <w:r>
-              <w:t>nsigned Integer</w:t>
+              <w:t>S</w:t>
+            </w:r>
+            <w:r>
+              <w:t>tructure</w:t>
             </w:r>
           </w:p>
         </w:tc>
@@ -8352,13 +9257,7 @@
           </w:tcPr>
           <w:p>
             <w:r>
-              <w:rPr>
-                <w:rFonts w:hint="eastAsia"/>
-              </w:rPr>
-              <w:t>U</w:t>
-            </w:r>
-            <w:r>
-              <w:t>ltrasonic Input</w:t>
+              <w:t>Direction</w:t>
             </w:r>
           </w:p>
         </w:tc>
@@ -8371,16 +9270,36 @@
               <w:rPr>
                 <w:rFonts w:hint="eastAsia"/>
               </w:rPr>
-              <w:t xml:space="preserve">초음파 센서로부터 입력 받는 </w:t>
-            </w:r>
-            <w:r>
-              <w:t xml:space="preserve">FOV </w:t>
-            </w:r>
-            <w:r>
-              <w:rPr>
-                <w:rFonts w:hint="eastAsia"/>
-              </w:rPr>
-              <w:t>상 물체와의 거리 정보</w:t>
+              <w:t>s</w:t>
+            </w:r>
+            <w:r>
+              <w:t xml:space="preserve">peed(float array) : </w:t>
+            </w:r>
+            <w:r>
+              <w:rPr>
+                <w:rFonts w:hint="eastAsia"/>
+              </w:rPr>
+              <w:t>우선순위가 가장 높은 기능이 연산한 속력</w:t>
+            </w:r>
+            <w:r>
+              <w:t xml:space="preserve"> </w:t>
+            </w:r>
+          </w:p>
+          <w:p>
+            <w:r>
+              <w:rPr>
+                <w:rFonts w:hint="eastAsia"/>
+              </w:rPr>
+              <w:t>d</w:t>
+            </w:r>
+            <w:r>
+              <w:t xml:space="preserve">irection(float array) : </w:t>
+            </w:r>
+            <w:r>
+              <w:rPr>
+                <w:rFonts w:hint="eastAsia"/>
+              </w:rPr>
+              <w:t>우선순위가 가장 높은 기능이 연산한 방향</w:t>
             </w:r>
           </w:p>
         </w:tc>
@@ -8393,294 +9312,11 @@
               <w:t>Float</w:t>
             </w:r>
           </w:p>
-        </w:tc>
-      </w:tr>
-      <w:tr>
-        <w:tc>
-          <w:tcPr>
-            <w:tcW w:w="1964" w:type="dxa"/>
-          </w:tcPr>
-          <w:p>
-            <w:r>
-              <w:rPr>
-                <w:rFonts w:hint="eastAsia"/>
-              </w:rPr>
-              <w:t>P</w:t>
-            </w:r>
-            <w:r>
-              <w:t>arsed Data</w:t>
-            </w:r>
-          </w:p>
-        </w:tc>
-        <w:tc>
-          <w:tcPr>
-            <w:tcW w:w="3402" w:type="dxa"/>
-          </w:tcPr>
-          <w:p>
-            <w:r>
-              <w:rPr>
-                <w:rFonts w:hint="eastAsia"/>
-              </w:rPr>
-              <w:t>C</w:t>
-            </w:r>
-            <w:r>
-              <w:t>amera, IR, Ultrasonic</w:t>
-            </w:r>
-            <w:r>
-              <w:rPr>
-                <w:rFonts w:hint="eastAsia"/>
-              </w:rPr>
-              <w:t>의 입력 값을 모아 정제된 값</w:t>
-            </w:r>
-          </w:p>
-        </w:tc>
-        <w:tc>
-          <w:tcPr>
-            <w:tcW w:w="1650" w:type="dxa"/>
-          </w:tcPr>
-          <w:p>
-            <w:r>
-              <w:t>Structure</w:t>
-            </w:r>
-          </w:p>
-        </w:tc>
-      </w:tr>
-      <w:tr>
-        <w:tc>
-          <w:tcPr>
-            <w:tcW w:w="1964" w:type="dxa"/>
-          </w:tcPr>
-          <w:p>
-            <w:r>
-              <w:rPr>
-                <w:rFonts w:hint="eastAsia"/>
-              </w:rPr>
-              <w:t>P</w:t>
-            </w:r>
-            <w:r>
-              <w:t>riority</w:t>
-            </w:r>
-          </w:p>
-        </w:tc>
-        <w:tc>
-          <w:tcPr>
-            <w:tcW w:w="3402" w:type="dxa"/>
-          </w:tcPr>
-          <w:p>
-            <w:r>
-              <w:rPr>
-                <w:rFonts w:hint="eastAsia"/>
-              </w:rPr>
-              <w:t>정제된 값들을 통해 파악한 기능 간의 우선 순위 정보</w:t>
-            </w:r>
-          </w:p>
-        </w:tc>
-        <w:tc>
-          <w:tcPr>
-            <w:tcW w:w="1650" w:type="dxa"/>
-          </w:tcPr>
-          <w:p>
-            <w:r>
-              <w:rPr>
-                <w:rFonts w:hint="eastAsia"/>
-              </w:rPr>
-              <w:t>U</w:t>
-            </w:r>
-            <w:r>
-              <w:t>nsigned Integer</w:t>
-            </w:r>
-          </w:p>
-        </w:tc>
-      </w:tr>
-      <w:tr>
-        <w:trPr>
-          <w:trHeight w:val="1212"/>
-        </w:trPr>
-        <w:tc>
-          <w:tcPr>
-            <w:tcW w:w="1964" w:type="dxa"/>
-            <w:vMerge w:val="restart"/>
-          </w:tcPr>
-          <w:p>
-            <w:r>
-              <w:rPr>
-                <w:rFonts w:hint="eastAsia"/>
-              </w:rPr>
-              <w:t>R</w:t>
-            </w:r>
-            <w:r>
-              <w:t>ecorded Data</w:t>
-            </w:r>
-          </w:p>
-        </w:tc>
-        <w:tc>
-          <w:tcPr>
-            <w:tcW w:w="3402" w:type="dxa"/>
-          </w:tcPr>
-          <w:p>
-            <w:r>
-              <w:rPr>
-                <w:rFonts w:hint="eastAsia"/>
-              </w:rPr>
-              <w:t>초음파 센서를 통한 거리의 누적 값 및 각 기능이 연산한 모터의 방향 값 및 속력 값</w:t>
-            </w:r>
-          </w:p>
-          <w:p>
-            <w:pPr>
-              <w:rPr>
-                <w:rFonts w:hint="eastAsia"/>
-              </w:rPr>
-            </w:pPr>
-          </w:p>
-        </w:tc>
-        <w:tc>
-          <w:tcPr>
-            <w:tcW w:w="1650" w:type="dxa"/>
-            <w:vMerge w:val="restart"/>
-          </w:tcPr>
-          <w:p>
-            <w:r>
-              <w:t>Structure</w:t>
-            </w:r>
-          </w:p>
-        </w:tc>
-      </w:tr>
-      <w:tr>
-        <w:trPr>
-          <w:trHeight w:val="690"/>
-        </w:trPr>
-        <w:tc>
-          <w:tcPr>
-            <w:tcW w:w="1964" w:type="dxa"/>
-            <w:vMerge/>
-          </w:tcPr>
-          <w:p>
-            <w:pPr>
-              <w:rPr>
-                <w:rFonts w:hint="eastAsia"/>
-              </w:rPr>
-            </w:pPr>
-          </w:p>
-        </w:tc>
-        <w:tc>
-          <w:tcPr>
-            <w:tcW w:w="3402" w:type="dxa"/>
-          </w:tcPr>
-          <w:p>
-            <w:r>
-              <w:t xml:space="preserve">distance(float array) : </w:t>
-            </w:r>
-            <w:r>
-              <w:rPr>
-                <w:rFonts w:hint="eastAsia"/>
-              </w:rPr>
-              <w:t xml:space="preserve">초음파 센서가 </w:t>
-            </w:r>
-            <w:proofErr w:type="spellStart"/>
-            <w:r>
-              <w:rPr>
-                <w:rFonts w:hint="eastAsia"/>
-              </w:rPr>
-              <w:t>센싱한</w:t>
-            </w:r>
-            <w:proofErr w:type="spellEnd"/>
-            <w:r>
-              <w:rPr>
-                <w:rFonts w:hint="eastAsia"/>
-              </w:rPr>
-              <w:t xml:space="preserve"> </w:t>
-            </w:r>
-            <w:r>
-              <w:t>FOV</w:t>
-            </w:r>
-            <w:r>
-              <w:rPr>
-                <w:rFonts w:hint="eastAsia"/>
-              </w:rPr>
-              <w:t>상 물체와의 거리 정보 리스트</w:t>
-            </w:r>
-          </w:p>
-          <w:p>
-            <w:r>
-              <w:rPr>
-                <w:rFonts w:hint="eastAsia"/>
-              </w:rPr>
-              <w:t>s</w:t>
-            </w:r>
-            <w:r>
-              <w:t xml:space="preserve">peed(float array) : </w:t>
-            </w:r>
-            <w:r>
-              <w:rPr>
-                <w:rFonts w:hint="eastAsia"/>
-              </w:rPr>
-              <w:t>각</w:t>
-            </w:r>
-            <w:r>
-              <w:t xml:space="preserve"> </w:t>
-            </w:r>
-            <w:r>
-              <w:rPr>
-                <w:rFonts w:hint="eastAsia"/>
-              </w:rPr>
-              <w:t>기능 별로 연산한 속력의 리스트</w:t>
-            </w:r>
-            <w:r>
-              <w:t xml:space="preserve"> </w:t>
-            </w:r>
-          </w:p>
-          <w:p>
-            <w:pPr>
-              <w:rPr>
-                <w:rFonts w:hint="eastAsia"/>
-              </w:rPr>
-            </w:pPr>
-            <w:r>
-              <w:rPr>
-                <w:rFonts w:hint="eastAsia"/>
-              </w:rPr>
-              <w:t>d</w:t>
-            </w:r>
-            <w:r>
-              <w:t xml:space="preserve">irection(float array) : </w:t>
-            </w:r>
-            <w:r>
-              <w:rPr>
-                <w:rFonts w:hint="eastAsia"/>
-              </w:rPr>
-              <w:t xml:space="preserve">각 기능별로 연산한 모터의 </w:t>
-            </w:r>
-            <w:proofErr w:type="spellStart"/>
-            <w:r>
-              <w:rPr>
-                <w:rFonts w:hint="eastAsia"/>
-              </w:rPr>
-              <w:t>방향값</w:t>
-            </w:r>
-            <w:proofErr w:type="spellEnd"/>
-            <w:r>
-              <w:rPr>
-                <w:rFonts w:hint="eastAsia"/>
-              </w:rPr>
-              <w:t xml:space="preserve"> 리스트</w:t>
-            </w:r>
-            <w:r>
-              <w:t xml:space="preserve"> </w:t>
-            </w:r>
-          </w:p>
-        </w:tc>
-        <w:tc>
-          <w:tcPr>
-            <w:tcW w:w="1650" w:type="dxa"/>
-            <w:vMerge/>
-          </w:tcPr>
-          <w:p/>
         </w:tc>
       </w:tr>
     </w:tbl>
     <w:p>
       <w:pPr>
-        <w:ind w:left="2000"/>
         <w:rPr>
           <w:rFonts w:hint="eastAsia"/>
         </w:rPr>
@@ -8694,10 +9330,73 @@
           <w:numId w:val="7"/>
         </w:numPr>
         <w:ind w:leftChars="0"/>
-        <w:rPr>
-          <w:rFonts w:hint="eastAsia"/>
-        </w:rPr>
-      </w:pPr>
+      </w:pPr>
+      <w:r>
+        <w:lastRenderedPageBreak/>
+        <w:drawing>
+          <wp:anchor distT="0" distB="0" distL="114300" distR="114300" simplePos="0" relativeHeight="251661312" behindDoc="1" locked="0" layoutInCell="1" allowOverlap="1" wp14:anchorId="4BFB4FB2" wp14:editId="5AF35A79">
+            <wp:simplePos x="0" y="0"/>
+            <wp:positionH relativeFrom="margin">
+              <wp:align>right</wp:align>
+            </wp:positionH>
+            <wp:positionV relativeFrom="paragraph">
+              <wp:posOffset>326390</wp:posOffset>
+            </wp:positionV>
+            <wp:extent cx="4953691" cy="3210373"/>
+            <wp:effectExtent l="0" t="0" r="0" b="9525"/>
+            <wp:wrapTight wrapText="bothSides">
+              <wp:wrapPolygon edited="0">
+                <wp:start x="0" y="0"/>
+                <wp:lineTo x="0" y="21536"/>
+                <wp:lineTo x="21514" y="21536"/>
+                <wp:lineTo x="21514" y="0"/>
+                <wp:lineTo x="0" y="0"/>
+              </wp:wrapPolygon>
+            </wp:wrapTight>
+            <wp:docPr id="5" name="그림 5"/>
+            <wp:cNvGraphicFramePr>
+              <a:graphicFrameLocks xmlns:a="http://schemas.openxmlformats.org/drawingml/2006/main" noChangeAspect="1"/>
+            </wp:cNvGraphicFramePr>
+            <a:graphic xmlns:a="http://schemas.openxmlformats.org/drawingml/2006/main">
+              <a:graphicData uri="http://schemas.openxmlformats.org/drawingml/2006/picture">
+                <pic:pic xmlns:pic="http://schemas.openxmlformats.org/drawingml/2006/picture">
+                  <pic:nvPicPr>
+                    <pic:cNvPr id="1" name=""/>
+                    <pic:cNvPicPr/>
+                  </pic:nvPicPr>
+                  <pic:blipFill>
+                    <a:blip r:embed="rId14">
+                      <a:extLst>
+                        <a:ext uri="{28A0092B-C50C-407E-A947-70E740481C1C}">
+                          <a14:useLocalDpi xmlns:a14="http://schemas.microsoft.com/office/drawing/2010/main" val="0"/>
+                        </a:ext>
+                      </a:extLst>
+                    </a:blip>
+                    <a:stretch>
+                      <a:fillRect/>
+                    </a:stretch>
+                  </pic:blipFill>
+                  <pic:spPr>
+                    <a:xfrm>
+                      <a:off x="0" y="0"/>
+                      <a:ext cx="4953691" cy="3210373"/>
+                    </a:xfrm>
+                    <a:prstGeom prst="rect">
+                      <a:avLst/>
+                    </a:prstGeom>
+                  </pic:spPr>
+                </pic:pic>
+              </a:graphicData>
+            </a:graphic>
+            <wp14:sizeRelH relativeFrom="page">
+              <wp14:pctWidth>0</wp14:pctWidth>
+            </wp14:sizeRelH>
+            <wp14:sizeRelV relativeFrom="page">
+              <wp14:pctHeight>0</wp14:pctHeight>
+            </wp14:sizeRelV>
+          </wp:anchor>
+        </w:drawing>
+      </w:r>
       <w:r>
         <w:rPr>
           <w:rFonts w:hint="eastAsia"/>
@@ -8708,9 +9407,90 @@
         <w:t>tate Transition Diagram</w:t>
       </w:r>
     </w:p>
+    <w:p>
+      <w:pPr>
+        <w:rPr>
+          <w:rFonts w:hint="eastAsia"/>
+        </w:rPr>
+      </w:pPr>
+    </w:p>
+    <w:p>
+      <w:pPr>
+        <w:pStyle w:val="a9"/>
+        <w:ind w:leftChars="0" w:left="3080"/>
+        <w:rPr>
+          <w:rFonts w:hint="eastAsia"/>
+        </w:rPr>
+      </w:pPr>
+    </w:p>
+    <w:p>
+      <w:pPr>
+        <w:pStyle w:val="a9"/>
+        <w:numPr>
+          <w:ilvl w:val="3"/>
+          <w:numId w:val="7"/>
+        </w:numPr>
+        <w:ind w:leftChars="0"/>
+      </w:pPr>
+      <w:r>
+        <w:t>Overall DFD</w:t>
+      </w:r>
+      <w:r>
+        <w:tab/>
+      </w:r>
+    </w:p>
+    <w:p>
+      <w:pPr>
+        <w:ind w:left="1600"/>
+      </w:pPr>
+    </w:p>
+    <w:p>
+      <w:pPr>
+        <w:rPr>
+          <w:rFonts w:hint="eastAsia"/>
+        </w:rPr>
+      </w:pPr>
+      <w:r>
+        <w:drawing>
+          <wp:inline distT="0" distB="0" distL="0" distR="0" wp14:anchorId="0BB3E7C8" wp14:editId="08E4C82C">
+            <wp:extent cx="5731510" cy="2609850"/>
+            <wp:effectExtent l="0" t="0" r="2540" b="0"/>
+            <wp:docPr id="6" name="그림 6"/>
+            <wp:cNvGraphicFramePr>
+              <a:graphicFrameLocks xmlns:a="http://schemas.openxmlformats.org/drawingml/2006/main" noChangeAspect="1"/>
+            </wp:cNvGraphicFramePr>
+            <a:graphic xmlns:a="http://schemas.openxmlformats.org/drawingml/2006/main">
+              <a:graphicData uri="http://schemas.openxmlformats.org/drawingml/2006/picture">
+                <pic:pic xmlns:pic="http://schemas.openxmlformats.org/drawingml/2006/picture">
+                  <pic:nvPicPr>
+                    <pic:cNvPr id="1" name=""/>
+                    <pic:cNvPicPr/>
+                  </pic:nvPicPr>
+                  <pic:blipFill>
+                    <a:blip r:embed="rId15"/>
+                    <a:stretch>
+                      <a:fillRect/>
+                    </a:stretch>
+                  </pic:blipFill>
+                  <pic:spPr>
+                    <a:xfrm>
+                      <a:off x="0" y="0"/>
+                      <a:ext cx="5731510" cy="2609850"/>
+                    </a:xfrm>
+                    <a:prstGeom prst="rect">
+                      <a:avLst/>
+                    </a:prstGeom>
+                  </pic:spPr>
+                </pic:pic>
+              </a:graphicData>
+            </a:graphic>
+          </wp:inline>
+        </w:drawing>
+      </w:r>
+    </w:p>
     <w:sectPr>
-      <w:headerReference w:type="default" r:id="rId12"/>
-      <w:footerReference w:type="default" r:id="rId13"/>
+      <w:headerReference w:type="default" r:id="rId16"/>
+      <w:footerReference w:type="default" r:id="rId17"/>
       <w:pgSz w:w="11906" w:h="16838"/>
       <w:pgMar w:top="1701" w:right="1440" w:bottom="1440" w:left="1440" w:header="851" w:footer="992" w:gutter="0"/>
       <w:cols w:space="425"/>

</xml_diff>